<commit_message>
Syncing GDD changes before reclone
</commit_message>
<xml_diff>
--- a/GameDocs/FluffyUnicornVGDD.docx
+++ b/GameDocs/FluffyUnicornVGDD.docx
@@ -158,7 +158,6 @@
                                       <w:calendar w:val="gregorian"/>
                                     </w:date>
                                   </w:sdtPr>
-                                  <w:sdtEndPr/>
                                   <w:sdtContent>
                                     <w:p>
                                       <w:pPr>
@@ -176,15 +175,7 @@
                                           <w:sz w:val="28"/>
                                           <w:szCs w:val="28"/>
                                         </w:rPr>
-                                        <w:t>10/14</w:t>
-                                      </w:r>
-                                      <w:r>
-                                        <w:rPr>
-                                          <w:color w:val="FFFFFF" w:themeColor="background1"/>
-                                          <w:sz w:val="28"/>
-                                          <w:szCs w:val="28"/>
-                                        </w:rPr>
-                                        <w:t>/2014</w:t>
+                                        <w:t>10/14/2014</w:t>
                                       </w:r>
                                     </w:p>
                                   </w:sdtContent>
@@ -3479,7 +3470,6 @@
                                 <w:calendar w:val="gregorian"/>
                               </w:date>
                             </w:sdtPr>
-                            <w:sdtEndPr/>
                             <w:sdtContent>
                               <w:p>
                                 <w:pPr>
@@ -3497,15 +3487,7 @@
                                     <w:sz w:val="28"/>
                                     <w:szCs w:val="28"/>
                                   </w:rPr>
-                                  <w:t>10/14</w:t>
-                                </w:r>
-                                <w:r>
-                                  <w:rPr>
-                                    <w:color w:val="FFFFFF" w:themeColor="background1"/>
-                                    <w:sz w:val="28"/>
-                                    <w:szCs w:val="28"/>
-                                  </w:rPr>
-                                  <w:t>/2014</w:t>
+                                  <w:t>10/14/2014</w:t>
                                 </w:r>
                               </w:p>
                             </w:sdtContent>
@@ -3614,172 +3596,6 @@
                     </v:group>
                     <w10:wrap anchorx="page" anchory="page"/>
                   </v:group>
-                </w:pict>
-              </mc:Fallback>
-            </mc:AlternateContent>
-          </w:r>
-          <w:r>
-            <w:rPr>
-              <w:noProof/>
-              <w:lang w:val="en-CA" w:eastAsia="en-CA"/>
-            </w:rPr>
-            <mc:AlternateContent>
-              <mc:Choice Requires="wps">
-                <w:drawing>
-                  <wp:anchor distT="0" distB="0" distL="114300" distR="114300" simplePos="0" relativeHeight="251661312" behindDoc="0" locked="0" layoutInCell="1" allowOverlap="1" wp14:anchorId="4EFB95AD" wp14:editId="24A9F5B3">
-                    <wp:simplePos x="0" y="0"/>
-                    <mc:AlternateContent>
-                      <mc:Choice Requires="wp14">
-                        <wp:positionH relativeFrom="page">
-                          <wp14:pctPosHOffset>42000</wp14:pctPosHOffset>
-                        </wp:positionH>
-                      </mc:Choice>
-                      <mc:Fallback>
-                        <wp:positionH relativeFrom="page">
-                          <wp:posOffset>3263900</wp:posOffset>
-                        </wp:positionH>
-                      </mc:Fallback>
-                    </mc:AlternateContent>
-                    <mc:AlternateContent>
-                      <mc:Choice Requires="wp14">
-                        <wp:positionV relativeFrom="page">
-                          <wp14:pctPosVOffset>88000</wp14:pctPosVOffset>
-                        </wp:positionV>
-                      </mc:Choice>
-                      <mc:Fallback>
-                        <wp:positionV relativeFrom="page">
-                          <wp:posOffset>8851265</wp:posOffset>
-                        </wp:positionV>
-                      </mc:Fallback>
-                    </mc:AlternateContent>
-                    <wp:extent cx="3657600" cy="365760"/>
-                    <wp:effectExtent l="0" t="0" r="0" b="0"/>
-                    <wp:wrapNone/>
-                    <wp:docPr id="32" name="Text Box 32"/>
-                    <wp:cNvGraphicFramePr/>
-                    <a:graphic xmlns:a="http://schemas.openxmlformats.org/drawingml/2006/main">
-                      <a:graphicData uri="http://schemas.microsoft.com/office/word/2010/wordprocessingShape">
-                        <wps:wsp>
-                          <wps:cNvSpPr txBox="1"/>
-                          <wps:spPr>
-                            <a:xfrm>
-                              <a:off x="0" y="0"/>
-                              <a:ext cx="3657600" cy="365760"/>
-                            </a:xfrm>
-                            <a:prstGeom prst="rect">
-                              <a:avLst/>
-                            </a:prstGeom>
-                            <a:noFill/>
-                            <a:ln w="6350">
-                              <a:noFill/>
-                            </a:ln>
-                            <a:effectLst/>
-                          </wps:spPr>
-                          <wps:style>
-                            <a:lnRef idx="0">
-                              <a:schemeClr val="accent1"/>
-                            </a:lnRef>
-                            <a:fillRef idx="0">
-                              <a:schemeClr val="accent1"/>
-                            </a:fillRef>
-                            <a:effectRef idx="0">
-                              <a:schemeClr val="accent1"/>
-                            </a:effectRef>
-                            <a:fontRef idx="minor">
-                              <a:schemeClr val="dk1"/>
-                            </a:fontRef>
-                          </wps:style>
-                          <wps:txbx>
-                            <w:txbxContent>
-                              <w:p>
-                                <w:pPr>
-                                  <w:pStyle w:val="NoSpacing"/>
-                                  <w:rPr>
-                                    <w:color w:val="5B9BD5" w:themeColor="accent1"/>
-                                    <w:sz w:val="26"/>
-                                    <w:szCs w:val="26"/>
-                                  </w:rPr>
-                                </w:pPr>
-                                <w:r>
-                                  <w:rPr>
-                                    <w:color w:val="5B9BD5" w:themeColor="accent1"/>
-                                    <w:sz w:val="26"/>
-                                    <w:szCs w:val="26"/>
-                                  </w:rPr>
-                                  <w:t>Auto Obsessions</w:t>
-                                </w:r>
-                              </w:p>
-                              <w:p>
-                                <w:pPr>
-                                  <w:pStyle w:val="NoSpacing"/>
-                                  <w:rPr>
-                                    <w:color w:val="595959" w:themeColor="text1" w:themeTint="A6"/>
-                                    <w:sz w:val="20"/>
-                                    <w:szCs w:val="20"/>
-                                  </w:rPr>
-                                </w:pPr>
-                              </w:p>
-                            </w:txbxContent>
-                          </wps:txbx>
-                          <wps:bodyPr rot="0" spcFirstLastPara="0" vertOverflow="overflow" horzOverflow="overflow" vert="horz" wrap="square" lIns="0" tIns="0" rIns="0" bIns="0" numCol="1" spcCol="0" rtlCol="0" fromWordArt="0" anchor="b" anchorCtr="0" forceAA="0" compatLnSpc="1">
-                            <a:prstTxWarp prst="textNoShape">
-                              <a:avLst/>
-                            </a:prstTxWarp>
-                            <a:spAutoFit/>
-                          </wps:bodyPr>
-                        </wps:wsp>
-                      </a:graphicData>
-                    </a:graphic>
-                    <wp14:sizeRelH relativeFrom="page">
-                      <wp14:pctWidth>45000</wp14:pctWidth>
-                    </wp14:sizeRelH>
-                    <wp14:sizeRelV relativeFrom="margin">
-                      <wp14:pctHeight>0</wp14:pctHeight>
-                    </wp14:sizeRelV>
-                  </wp:anchor>
-                </w:drawing>
-              </mc:Choice>
-              <mc:Fallback>
-                <w:pict>
-                  <v:shapetype w14:anchorId="4EFB95AD" id="_x0000_t202" coordsize="21600,21600" o:spt="202" path="m,l,21600r21600,l21600,xe">
-                    <v:stroke joinstyle="miter"/>
-                    <v:path gradientshapeok="t" o:connecttype="rect"/>
-                  </v:shapetype>
-                  <v:shape id="Text Box 32" o:spid="_x0000_s1055" type="#_x0000_t202" style="position:absolute;margin-left:0;margin-top:0;width:4in;height:28.8pt;z-index:251661312;visibility:visible;mso-wrap-style:square;mso-width-percent:450;mso-height-percent:0;mso-left-percent:420;mso-top-percent:880;mso-wrap-distance-left:9pt;mso-wrap-distance-top:0;mso-wrap-distance-right:9pt;mso-wrap-distance-bottom:0;mso-position-horizontal-relative:page;mso-position-vertical-relative:page;mso-width-percent:450;mso-height-percent:0;mso-left-percent:420;mso-top-percent:880;mso-width-relative:page;mso-height-relative:margin;v-text-anchor:bottom" o:gfxdata="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" filled="f" stroked="f" strokeweight=".5pt">
-                    <v:textbox style="mso-fit-shape-to-text:t" inset="0,0,0,0">
-                      <w:txbxContent>
-                        <w:p>
-                          <w:pPr>
-                            <w:pStyle w:val="NoSpacing"/>
-                            <w:rPr>
-                              <w:color w:val="5B9BD5" w:themeColor="accent1"/>
-                              <w:sz w:val="26"/>
-                              <w:szCs w:val="26"/>
-                            </w:rPr>
-                          </w:pPr>
-                          <w:r>
-                            <w:rPr>
-                              <w:color w:val="5B9BD5" w:themeColor="accent1"/>
-                              <w:sz w:val="26"/>
-                              <w:szCs w:val="26"/>
-                            </w:rPr>
-                            <w:t>Auto Obsessions</w:t>
-                          </w:r>
-                        </w:p>
-                        <w:p>
-                          <w:pPr>
-                            <w:pStyle w:val="NoSpacing"/>
-                            <w:rPr>
-                              <w:color w:val="595959" w:themeColor="text1" w:themeTint="A6"/>
-                              <w:sz w:val="20"/>
-                              <w:szCs w:val="20"/>
-                            </w:rPr>
-                          </w:pPr>
-                        </w:p>
-                      </w:txbxContent>
-                    </v:textbox>
-                    <w10:wrap anchorx="page" anchory="page"/>
-                  </v:shape>
                 </w:pict>
               </mc:Fallback>
             </mc:AlternateContent>
@@ -3995,6 +3811,333 @@
           <w:r>
             <w:rPr>
               <w:noProof/>
+              <w:lang w:eastAsia="en-CA"/>
+            </w:rPr>
+            <mc:AlternateContent>
+              <mc:Choice Requires="wps">
+                <w:drawing>
+                  <wp:anchor distT="0" distB="0" distL="114300" distR="114300" simplePos="0" relativeHeight="251663360" behindDoc="0" locked="0" layoutInCell="1" allowOverlap="1" wp14:anchorId="6C3D96FB" wp14:editId="3F86EC26">
+                    <wp:simplePos x="0" y="0"/>
+                    <wp:positionH relativeFrom="margin">
+                      <wp:align>center</wp:align>
+                    </wp:positionH>
+                    <wp:positionV relativeFrom="bottomMargin">
+                      <wp:posOffset>102615</wp:posOffset>
+                    </wp:positionV>
+                    <wp:extent cx="2771775" cy="285750"/>
+                    <wp:effectExtent l="0" t="0" r="9525" b="0"/>
+                    <wp:wrapNone/>
+                    <wp:docPr id="34" name="Text Box 34"/>
+                    <wp:cNvGraphicFramePr/>
+                    <a:graphic xmlns:a="http://schemas.openxmlformats.org/drawingml/2006/main">
+                      <a:graphicData uri="http://schemas.microsoft.com/office/word/2010/wordprocessingShape">
+                        <wps:wsp>
+                          <wps:cNvSpPr txBox="1"/>
+                          <wps:spPr>
+                            <a:xfrm>
+                              <a:off x="0" y="0"/>
+                              <a:ext cx="2771775" cy="285750"/>
+                            </a:xfrm>
+                            <a:prstGeom prst="rect">
+                              <a:avLst/>
+                            </a:prstGeom>
+                            <a:noFill/>
+                            <a:ln w="6350">
+                              <a:noFill/>
+                            </a:ln>
+                            <a:effectLst/>
+                          </wps:spPr>
+                          <wps:txbx>
+                            <w:txbxContent>
+                              <w:p>
+                                <w:pPr>
+                                  <w:pStyle w:val="NoSpacing"/>
+                                  <w:rPr>
+                                    <w:color w:val="FF0000"/>
+                                    <w:sz w:val="36"/>
+                                    <w:szCs w:val="36"/>
+                                  </w:rPr>
+                                </w:pPr>
+                                <w:r>
+                                  <w:rPr>
+                                    <w:color w:val="FF0000"/>
+                                    <w:sz w:val="36"/>
+                                    <w:szCs w:val="36"/>
+                                  </w:rPr>
+                                  <w:t>PROPRIETARY INFORMATION</w:t>
+                                </w:r>
+                              </w:p>
+                              <w:p>
+                                <w:pPr>
+                                  <w:pStyle w:val="NoSpacing"/>
+                                  <w:rPr>
+                                    <w:color w:val="5B9BD5" w:themeColor="accent1"/>
+                                    <w:sz w:val="26"/>
+                                    <w:szCs w:val="26"/>
+                                  </w:rPr>
+                                </w:pPr>
+                              </w:p>
+                              <w:p>
+                                <w:pPr>
+                                  <w:pStyle w:val="NoSpacing"/>
+                                  <w:rPr>
+                                    <w:color w:val="595959" w:themeColor="text1" w:themeTint="A6"/>
+                                    <w:sz w:val="20"/>
+                                    <w:szCs w:val="20"/>
+                                  </w:rPr>
+                                </w:pPr>
+                              </w:p>
+                            </w:txbxContent>
+                          </wps:txbx>
+                          <wps:bodyPr rot="0" spcFirstLastPara="0" vertOverflow="overflow" horzOverflow="overflow" vert="horz" wrap="square" lIns="0" tIns="0" rIns="0" bIns="0" numCol="1" spcCol="0" rtlCol="0" fromWordArt="0" anchor="b" anchorCtr="0" forceAA="0" compatLnSpc="1">
+                            <a:prstTxWarp prst="textNoShape">
+                              <a:avLst/>
+                            </a:prstTxWarp>
+                            <a:noAutofit/>
+                          </wps:bodyPr>
+                        </wps:wsp>
+                      </a:graphicData>
+                    </a:graphic>
+                    <wp14:sizeRelH relativeFrom="page">
+                      <wp14:pctWidth>0</wp14:pctWidth>
+                    </wp14:sizeRelH>
+                    <wp14:sizeRelV relativeFrom="margin">
+                      <wp14:pctHeight>0</wp14:pctHeight>
+                    </wp14:sizeRelV>
+                  </wp:anchor>
+                </w:drawing>
+              </mc:Choice>
+              <mc:Fallback>
+                <w:pict>
+                  <v:shapetype w14:anchorId="6C3D96FB" id="_x0000_t202" coordsize="21600,21600" o:spt="202" path="m,l,21600r21600,l21600,xe">
+                    <v:stroke joinstyle="miter"/>
+                    <v:path gradientshapeok="t" o:connecttype="rect"/>
+                  </v:shapetype>
+                  <v:shape id="Text Box 34" o:spid="_x0000_s1055" type="#_x0000_t202" style="position:absolute;left:0;text-align:left;margin-left:0;margin-top:8.1pt;width:218.25pt;height:22.5pt;z-index:251663360;visibility:visible;mso-wrap-style:square;mso-width-percent:0;mso-height-percent:0;mso-wrap-distance-left:9pt;mso-wrap-distance-top:0;mso-wrap-distance-right:9pt;mso-wrap-distance-bottom:0;mso-position-horizontal:center;mso-position-horizontal-relative:margin;mso-position-vertical:absolute;mso-position-vertical-relative:bottom-margin-area;mso-width-percent:0;mso-height-percent:0;mso-width-relative:page;mso-height-relative:margin;v-text-anchor:bottom" o:gfxdata="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" filled="f" stroked="f" strokeweight=".5pt">
+                    <v:textbox inset="0,0,0,0">
+                      <w:txbxContent>
+                        <w:p>
+                          <w:pPr>
+                            <w:pStyle w:val="NoSpacing"/>
+                            <w:rPr>
+                              <w:color w:val="FF0000"/>
+                              <w:sz w:val="36"/>
+                              <w:szCs w:val="36"/>
+                            </w:rPr>
+                          </w:pPr>
+                          <w:r>
+                            <w:rPr>
+                              <w:color w:val="FF0000"/>
+                              <w:sz w:val="36"/>
+                              <w:szCs w:val="36"/>
+                            </w:rPr>
+                            <w:t>PROPRIETARY INFORMATION</w:t>
+                          </w:r>
+                        </w:p>
+                        <w:p>
+                          <w:pPr>
+                            <w:pStyle w:val="NoSpacing"/>
+                            <w:rPr>
+                              <w:color w:val="5B9BD5" w:themeColor="accent1"/>
+                              <w:sz w:val="26"/>
+                              <w:szCs w:val="26"/>
+                            </w:rPr>
+                          </w:pPr>
+                        </w:p>
+                        <w:p>
+                          <w:pPr>
+                            <w:pStyle w:val="NoSpacing"/>
+                            <w:rPr>
+                              <w:color w:val="595959" w:themeColor="text1" w:themeTint="A6"/>
+                              <w:sz w:val="20"/>
+                              <w:szCs w:val="20"/>
+                            </w:rPr>
+                          </w:pPr>
+                        </w:p>
+                      </w:txbxContent>
+                    </v:textbox>
+                    <w10:wrap anchorx="margin" anchory="margin"/>
+                  </v:shape>
+                </w:pict>
+              </mc:Fallback>
+            </mc:AlternateContent>
+          </w:r>
+          <w:r>
+            <w:rPr>
+              <w:noProof/>
+              <w:lang w:eastAsia="en-CA"/>
+            </w:rPr>
+            <mc:AlternateContent>
+              <mc:Choice Requires="wps">
+                <w:drawing>
+                  <wp:anchor distT="0" distB="0" distL="114300" distR="114300" simplePos="0" relativeHeight="251661312" behindDoc="0" locked="0" layoutInCell="1" allowOverlap="1" wp14:anchorId="4EFB95AD" wp14:editId="31794B76">
+                    <wp:simplePos x="0" y="0"/>
+                    <mc:AlternateContent>
+                      <mc:Choice Requires="wp14">
+                        <wp:positionH relativeFrom="page">
+                          <wp14:pctPosHOffset>42000</wp14:pctPosHOffset>
+                        </wp:positionH>
+                      </mc:Choice>
+                      <mc:Fallback>
+                        <wp:positionH relativeFrom="page">
+                          <wp:posOffset>3263900</wp:posOffset>
+                        </wp:positionH>
+                      </mc:Fallback>
+                    </mc:AlternateContent>
+                    <wp:positionV relativeFrom="margin">
+                      <wp:align>bottom</wp:align>
+                    </wp:positionV>
+                    <wp:extent cx="1162050" cy="285750"/>
+                    <wp:effectExtent l="0" t="0" r="0" b="0"/>
+                    <wp:wrapNone/>
+                    <wp:docPr id="32" name="Text Box 32"/>
+                    <wp:cNvGraphicFramePr/>
+                    <a:graphic xmlns:a="http://schemas.openxmlformats.org/drawingml/2006/main">
+                      <a:graphicData uri="http://schemas.microsoft.com/office/word/2010/wordprocessingShape">
+                        <wps:wsp>
+                          <wps:cNvSpPr txBox="1"/>
+                          <wps:spPr>
+                            <a:xfrm>
+                              <a:off x="0" y="0"/>
+                              <a:ext cx="1162050" cy="285750"/>
+                            </a:xfrm>
+                            <a:prstGeom prst="rect">
+                              <a:avLst/>
+                            </a:prstGeom>
+                            <a:noFill/>
+                            <a:ln w="6350">
+                              <a:noFill/>
+                            </a:ln>
+                            <a:effectLst/>
+                          </wps:spPr>
+                          <wps:style>
+                            <a:lnRef idx="0">
+                              <a:schemeClr val="accent1"/>
+                            </a:lnRef>
+                            <a:fillRef idx="0">
+                              <a:schemeClr val="accent1"/>
+                            </a:fillRef>
+                            <a:effectRef idx="0">
+                              <a:schemeClr val="accent1"/>
+                            </a:effectRef>
+                            <a:fontRef idx="minor">
+                              <a:schemeClr val="dk1"/>
+                            </a:fontRef>
+                          </wps:style>
+                          <wps:txbx>
+                            <w:txbxContent>
+                              <w:p>
+                                <w:pPr>
+                                  <w:pStyle w:val="NoSpacing"/>
+                                  <w:rPr>
+                                    <w:color w:val="5B9BD5" w:themeColor="accent1"/>
+                                    <w:sz w:val="26"/>
+                                    <w:szCs w:val="26"/>
+                                  </w:rPr>
+                                </w:pPr>
+                                <w:r>
+                                  <w:rPr>
+                                    <w:color w:val="5B9BD5" w:themeColor="accent1"/>
+                                    <w:sz w:val="26"/>
+                                    <w:szCs w:val="26"/>
+                                  </w:rPr>
+                                  <w:t>Auto Obsessions</w:t>
+                                </w:r>
+                              </w:p>
+                              <w:p>
+                                <w:pPr>
+                                  <w:pStyle w:val="NoSpacing"/>
+                                  <w:rPr>
+                                    <w:color w:val="5B9BD5" w:themeColor="accent1"/>
+                                    <w:sz w:val="26"/>
+                                    <w:szCs w:val="26"/>
+                                  </w:rPr>
+                                </w:pPr>
+                              </w:p>
+                              <w:p>
+                                <w:pPr>
+                                  <w:pStyle w:val="NoSpacing"/>
+                                  <w:rPr>
+                                    <w:color w:val="595959" w:themeColor="text1" w:themeTint="A6"/>
+                                    <w:sz w:val="20"/>
+                                    <w:szCs w:val="20"/>
+                                  </w:rPr>
+                                </w:pPr>
+                              </w:p>
+                            </w:txbxContent>
+                          </wps:txbx>
+                          <wps:bodyPr rot="0" spcFirstLastPara="0" vertOverflow="overflow" horzOverflow="overflow" vert="horz" wrap="square" lIns="0" tIns="0" rIns="0" bIns="0" numCol="1" spcCol="0" rtlCol="0" fromWordArt="0" anchor="b" anchorCtr="0" forceAA="0" compatLnSpc="1">
+                            <a:prstTxWarp prst="textNoShape">
+                              <a:avLst/>
+                            </a:prstTxWarp>
+                            <a:noAutofit/>
+                          </wps:bodyPr>
+                        </wps:wsp>
+                      </a:graphicData>
+                    </a:graphic>
+                    <wp14:sizeRelH relativeFrom="page">
+                      <wp14:pctWidth>0</wp14:pctWidth>
+                    </wp14:sizeRelH>
+                    <wp14:sizeRelV relativeFrom="margin">
+                      <wp14:pctHeight>0</wp14:pctHeight>
+                    </wp14:sizeRelV>
+                  </wp:anchor>
+                </w:drawing>
+              </mc:Choice>
+              <mc:Fallback>
+                <w:pict>
+                  <v:shape w14:anchorId="4EFB95AD" id="Text Box 32" o:spid="_x0000_s1056" type="#_x0000_t202" style="position:absolute;left:0;text-align:left;margin-left:0;margin-top:0;width:91.5pt;height:22.5pt;z-index:251661312;visibility:visible;mso-wrap-style:square;mso-width-percent:0;mso-height-percent:0;mso-left-percent:420;mso-wrap-distance-left:9pt;mso-wrap-distance-top:0;mso-wrap-distance-right:9pt;mso-wrap-distance-bottom:0;mso-position-horizontal-relative:page;mso-position-vertical:bottom;mso-position-vertical-relative:margin;mso-width-percent:0;mso-height-percent:0;mso-left-percent:420;mso-width-relative:page;mso-height-relative:margin;v-text-anchor:bottom" o:gfxdata="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" filled="f" stroked="f" strokeweight=".5pt">
+                    <v:textbox inset="0,0,0,0">
+                      <w:txbxContent>
+                        <w:p>
+                          <w:pPr>
+                            <w:pStyle w:val="NoSpacing"/>
+                            <w:rPr>
+                              <w:color w:val="5B9BD5" w:themeColor="accent1"/>
+                              <w:sz w:val="26"/>
+                              <w:szCs w:val="26"/>
+                            </w:rPr>
+                          </w:pPr>
+                          <w:r>
+                            <w:rPr>
+                              <w:color w:val="5B9BD5" w:themeColor="accent1"/>
+                              <w:sz w:val="26"/>
+                              <w:szCs w:val="26"/>
+                            </w:rPr>
+                            <w:t>Auto Obsessions</w:t>
+                          </w:r>
+                        </w:p>
+                        <w:p>
+                          <w:pPr>
+                            <w:pStyle w:val="NoSpacing"/>
+                            <w:rPr>
+                              <w:color w:val="5B9BD5" w:themeColor="accent1"/>
+                              <w:sz w:val="26"/>
+                              <w:szCs w:val="26"/>
+                            </w:rPr>
+                          </w:pPr>
+                        </w:p>
+                        <w:p>
+                          <w:pPr>
+                            <w:pStyle w:val="NoSpacing"/>
+                            <w:rPr>
+                              <w:color w:val="595959" w:themeColor="text1" w:themeTint="A6"/>
+                              <w:sz w:val="20"/>
+                              <w:szCs w:val="20"/>
+                            </w:rPr>
+                          </w:pPr>
+                        </w:p>
+                      </w:txbxContent>
+                    </v:textbox>
+                    <w10:wrap anchorx="page" anchory="margin"/>
+                  </v:shape>
+                </w:pict>
+              </mc:Fallback>
+            </mc:AlternateContent>
+          </w:r>
+          <w:r>
+            <w:rPr>
+              <w:noProof/>
               <w:sz w:val="2"/>
               <w:lang w:val="en-GB" w:eastAsia="en-GB"/>
             </w:rPr>
@@ -4115,7 +4258,6 @@
                                     <w:dataBinding w:prefixMappings="xmlns:ns0='http://purl.org/dc/elements/1.1/' xmlns:ns1='http://schemas.openxmlformats.org/package/2006/metadata/core-properties' " w:xpath="/ns1:coreProperties[1]/ns0:subject[1]" w:storeItemID="{6C3C8BC8-F283-45AE-878A-BAB7291924A1}"/>
                                     <w:text/>
                                   </w:sdtPr>
-                                  <w:sdtEndPr/>
                                   <w:sdtContent>
                                     <w:r>
                                       <w:rPr>
@@ -4179,7 +4321,7 @@
               </mc:Choice>
               <mc:Fallback>
                 <w:pict>
-                  <v:shape w14:anchorId="582D2286" id="Text Box 1" o:spid="_x0000_s1056" type="#_x0000_t202" style="position:absolute;left:0;text-align:left;margin-left:0;margin-top:0;width:312.75pt;height:152.25pt;z-index:251660288;visibility:visible;mso-wrap-style:square;mso-width-percent:0;mso-height-percent:0;mso-left-percent:420;mso-top-percent:175;mso-wrap-distance-left:9pt;mso-wrap-distance-top:0;mso-wrap-distance-right:9pt;mso-wrap-distance-bottom:0;mso-position-horizontal-relative:page;mso-position-vertical-relative:page;mso-width-percent:0;mso-height-percent:0;mso-left-percent:420;mso-top-percent:175;mso-width-relative:page;mso-height-relative:margin;v-text-anchor:top" o:gfxdata="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" filled="f" stroked="f" strokeweight=".5pt">
+                  <v:shape w14:anchorId="582D2286" id="Text Box 1" o:spid="_x0000_s1057" type="#_x0000_t202" style="position:absolute;left:0;text-align:left;margin-left:0;margin-top:0;width:312.75pt;height:152.25pt;z-index:251660288;visibility:visible;mso-wrap-style:square;mso-width-percent:0;mso-height-percent:0;mso-left-percent:420;mso-top-percent:175;mso-wrap-distance-left:9pt;mso-wrap-distance-top:0;mso-wrap-distance-right:9pt;mso-wrap-distance-bottom:0;mso-position-horizontal-relative:page;mso-position-vertical-relative:page;mso-width-percent:0;mso-height-percent:0;mso-left-percent:420;mso-top-percent:175;mso-width-relative:page;mso-height-relative:margin;v-text-anchor:top" o:gfxdata="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" filled="f" stroked="f" strokeweight=".5pt">
                     <v:textbox inset="0,0,0,0">
                       <w:txbxContent>
                         <w:p>
@@ -4224,7 +4366,6 @@
                               <w:dataBinding w:prefixMappings="xmlns:ns0='http://purl.org/dc/elements/1.1/' xmlns:ns1='http://schemas.openxmlformats.org/package/2006/metadata/core-properties' " w:xpath="/ns1:coreProperties[1]/ns0:subject[1]" w:storeItemID="{6C3C8BC8-F283-45AE-878A-BAB7291924A1}"/>
                               <w:text/>
                             </w:sdtPr>
-                            <w:sdtEndPr/>
                             <w:sdtContent>
                               <w:r>
                                 <w:rPr>
@@ -4347,7 +4488,7 @@
           <w:r>
             <w:fldChar w:fldCharType="separate"/>
           </w:r>
-          <w:hyperlink w:anchor="_Toc416700527" w:history="1">
+          <w:hyperlink w:anchor="_Toc416771131" w:history="1">
             <w:r>
               <w:rPr>
                 <w:rStyle w:val="Hyperlink"/>
@@ -4396,7 +4537,7 @@
                 <w:noProof/>
                 <w:webHidden/>
               </w:rPr>
-              <w:instrText xml:space="preserve"> PAGEREF _Toc416700527 \h </w:instrText>
+              <w:instrText xml:space="preserve"> PAGEREF _Toc416771131 \h </w:instrText>
             </w:r>
             <w:r>
               <w:rPr>
@@ -4445,7 +4586,7 @@
               <w:lang w:eastAsia="en-CA"/>
             </w:rPr>
           </w:pPr>
-          <w:hyperlink w:anchor="_Toc416700528" w:history="1">
+          <w:hyperlink w:anchor="_Toc416771132" w:history="1">
             <w:r>
               <w:rPr>
                 <w:rStyle w:val="Hyperlink"/>
@@ -4494,7 +4635,7 @@
                 <w:noProof/>
                 <w:webHidden/>
               </w:rPr>
-              <w:instrText xml:space="preserve"> PAGEREF _Toc416700528 \h </w:instrText>
+              <w:instrText xml:space="preserve"> PAGEREF _Toc416771132 \h </w:instrText>
             </w:r>
             <w:r>
               <w:rPr>
@@ -4541,7 +4682,7 @@
               <w:lang w:eastAsia="en-CA"/>
             </w:rPr>
           </w:pPr>
-          <w:hyperlink w:anchor="_Toc416700529" w:history="1">
+          <w:hyperlink w:anchor="_Toc416771133" w:history="1">
             <w:r>
               <w:rPr>
                 <w:rStyle w:val="Hyperlink"/>
@@ -4567,7 +4708,7 @@
                 <w:noProof/>
                 <w:lang w:val="en-GB"/>
               </w:rPr>
-              <w:t>Objective</w:t>
+              <w:t>Game Description</w:t>
             </w:r>
             <w:r>
               <w:rPr>
@@ -4588,7 +4729,7 @@
                 <w:noProof/>
                 <w:webHidden/>
               </w:rPr>
-              <w:instrText xml:space="preserve"> PAGEREF _Toc416700529 \h </w:instrText>
+              <w:instrText xml:space="preserve"> PAGEREF _Toc416771133 \h </w:instrText>
             </w:r>
             <w:r>
               <w:rPr>
@@ -4635,7 +4776,7 @@
               <w:lang w:eastAsia="en-CA"/>
             </w:rPr>
           </w:pPr>
-          <w:hyperlink w:anchor="_Toc416700530" w:history="1">
+          <w:hyperlink w:anchor="_Toc416771134" w:history="1">
             <w:r>
               <w:rPr>
                 <w:rStyle w:val="Hyperlink"/>
@@ -4682,7 +4823,7 @@
                 <w:noProof/>
                 <w:webHidden/>
               </w:rPr>
-              <w:instrText xml:space="preserve"> PAGEREF _Toc416700530 \h </w:instrText>
+              <w:instrText xml:space="preserve"> PAGEREF _Toc416771134 \h </w:instrText>
             </w:r>
             <w:r>
               <w:rPr>
@@ -4729,7 +4870,7 @@
               <w:lang w:eastAsia="en-CA"/>
             </w:rPr>
           </w:pPr>
-          <w:hyperlink w:anchor="_Toc416700531" w:history="1">
+          <w:hyperlink w:anchor="_Toc416771135" w:history="1">
             <w:r>
               <w:rPr>
                 <w:rStyle w:val="Hyperlink"/>
@@ -4776,7 +4917,7 @@
                 <w:noProof/>
                 <w:webHidden/>
               </w:rPr>
-              <w:instrText xml:space="preserve"> PAGEREF _Toc416700531 \h </w:instrText>
+              <w:instrText xml:space="preserve"> PAGEREF _Toc416771135 \h </w:instrText>
             </w:r>
             <w:r>
               <w:rPr>
@@ -4823,7 +4964,7 @@
               <w:lang w:eastAsia="en-CA"/>
             </w:rPr>
           </w:pPr>
-          <w:hyperlink w:anchor="_Toc416700532" w:history="1">
+          <w:hyperlink w:anchor="_Toc416771136" w:history="1">
             <w:r>
               <w:rPr>
                 <w:rStyle w:val="Hyperlink"/>
@@ -4870,7 +5011,7 @@
                 <w:noProof/>
                 <w:webHidden/>
               </w:rPr>
-              <w:instrText xml:space="preserve"> PAGEREF _Toc416700532 \h </w:instrText>
+              <w:instrText xml:space="preserve"> PAGEREF _Toc416771136 \h </w:instrText>
             </w:r>
             <w:r>
               <w:rPr>
@@ -4917,7 +5058,7 @@
               <w:lang w:eastAsia="en-CA"/>
             </w:rPr>
           </w:pPr>
-          <w:hyperlink w:anchor="_Toc416700533" w:history="1">
+          <w:hyperlink w:anchor="_Toc416771137" w:history="1">
             <w:r>
               <w:rPr>
                 <w:rStyle w:val="Hyperlink"/>
@@ -4962,7 +5103,7 @@
                 <w:noProof/>
                 <w:webHidden/>
               </w:rPr>
-              <w:instrText xml:space="preserve"> PAGEREF _Toc416700533 \h </w:instrText>
+              <w:instrText xml:space="preserve"> PAGEREF _Toc416771137 \h </w:instrText>
             </w:r>
             <w:r>
               <w:rPr>
@@ -5011,7 +5152,7 @@
               <w:lang w:eastAsia="en-CA"/>
             </w:rPr>
           </w:pPr>
-          <w:hyperlink w:anchor="_Toc416700534" w:history="1">
+          <w:hyperlink w:anchor="_Toc416771138" w:history="1">
             <w:r>
               <w:rPr>
                 <w:rStyle w:val="Hyperlink"/>
@@ -5060,7 +5201,7 @@
                 <w:noProof/>
                 <w:webHidden/>
               </w:rPr>
-              <w:instrText xml:space="preserve"> PAGEREF _Toc416700534 \h </w:instrText>
+              <w:instrText xml:space="preserve"> PAGEREF _Toc416771138 \h </w:instrText>
             </w:r>
             <w:r>
               <w:rPr>
@@ -5107,7 +5248,7 @@
               <w:lang w:eastAsia="en-CA"/>
             </w:rPr>
           </w:pPr>
-          <w:hyperlink w:anchor="_Toc416700535" w:history="1">
+          <w:hyperlink w:anchor="_Toc416771139" w:history="1">
             <w:r>
               <w:rPr>
                 <w:rStyle w:val="Hyperlink"/>
@@ -5154,7 +5295,7 @@
                 <w:noProof/>
                 <w:webHidden/>
               </w:rPr>
-              <w:instrText xml:space="preserve"> PAGEREF _Toc416700535 \h </w:instrText>
+              <w:instrText xml:space="preserve"> PAGEREF _Toc416771139 \h </w:instrText>
             </w:r>
             <w:r>
               <w:rPr>
@@ -5174,7 +5315,7 @@
                 <w:noProof/>
                 <w:webHidden/>
               </w:rPr>
-              <w:t>3</w:t>
+              <w:t>2</w:t>
             </w:r>
             <w:r>
               <w:rPr>
@@ -5201,7 +5342,7 @@
               <w:lang w:eastAsia="en-CA"/>
             </w:rPr>
           </w:pPr>
-          <w:hyperlink w:anchor="_Toc416700536" w:history="1">
+          <w:hyperlink w:anchor="_Toc416771140" w:history="1">
             <w:r>
               <w:rPr>
                 <w:rStyle w:val="Hyperlink"/>
@@ -5247,7 +5388,7 @@
                 <w:noProof/>
                 <w:webHidden/>
               </w:rPr>
-              <w:instrText xml:space="preserve"> PAGEREF _Toc416700536 \h </w:instrText>
+              <w:instrText xml:space="preserve"> PAGEREF _Toc416771140 \h </w:instrText>
             </w:r>
             <w:r>
               <w:rPr>
@@ -5267,7 +5408,7 @@
                 <w:noProof/>
                 <w:webHidden/>
               </w:rPr>
-              <w:t>3</w:t>
+              <w:t>2</w:t>
             </w:r>
             <w:r>
               <w:rPr>
@@ -5294,7 +5435,7 @@
               <w:lang w:eastAsia="en-CA"/>
             </w:rPr>
           </w:pPr>
-          <w:hyperlink w:anchor="_Toc416700537" w:history="1">
+          <w:hyperlink w:anchor="_Toc416771141" w:history="1">
             <w:r>
               <w:rPr>
                 <w:rStyle w:val="Hyperlink"/>
@@ -5341,7 +5482,7 @@
                 <w:noProof/>
                 <w:webHidden/>
               </w:rPr>
-              <w:instrText xml:space="preserve"> PAGEREF _Toc416700537 \h </w:instrText>
+              <w:instrText xml:space="preserve"> PAGEREF _Toc416771141 \h </w:instrText>
             </w:r>
             <w:r>
               <w:rPr>
@@ -5361,7 +5502,7 @@
                 <w:noProof/>
                 <w:webHidden/>
               </w:rPr>
-              <w:t>3</w:t>
+              <w:t>2</w:t>
             </w:r>
             <w:r>
               <w:rPr>
@@ -5388,7 +5529,7 @@
               <w:lang w:eastAsia="en-CA"/>
             </w:rPr>
           </w:pPr>
-          <w:hyperlink w:anchor="_Toc416700538" w:history="1">
+          <w:hyperlink w:anchor="_Toc416771142" w:history="1">
             <w:r>
               <w:rPr>
                 <w:rStyle w:val="Hyperlink"/>
@@ -5435,7 +5576,7 @@
                 <w:noProof/>
                 <w:webHidden/>
               </w:rPr>
-              <w:instrText xml:space="preserve"> PAGEREF _Toc416700538 \h </w:instrText>
+              <w:instrText xml:space="preserve"> PAGEREF _Toc416771142 \h </w:instrText>
             </w:r>
             <w:r>
               <w:rPr>
@@ -5455,7 +5596,7 @@
                 <w:noProof/>
                 <w:webHidden/>
               </w:rPr>
-              <w:t>3</w:t>
+              <w:t>2</w:t>
             </w:r>
             <w:r>
               <w:rPr>
@@ -5484,7 +5625,7 @@
               <w:lang w:eastAsia="en-CA"/>
             </w:rPr>
           </w:pPr>
-          <w:hyperlink w:anchor="_Toc416700539" w:history="1">
+          <w:hyperlink w:anchor="_Toc416771143" w:history="1">
             <w:r>
               <w:rPr>
                 <w:rStyle w:val="Hyperlink"/>
@@ -5533,7 +5674,7 @@
                 <w:noProof/>
                 <w:webHidden/>
               </w:rPr>
-              <w:instrText xml:space="preserve"> PAGEREF _Toc416700539 \h </w:instrText>
+              <w:instrText xml:space="preserve"> PAGEREF _Toc416771143 \h </w:instrText>
             </w:r>
             <w:r>
               <w:rPr>
@@ -5553,7 +5694,7 @@
                 <w:noProof/>
                 <w:webHidden/>
               </w:rPr>
-              <w:t>3</w:t>
+              <w:t>2</w:t>
             </w:r>
             <w:r>
               <w:rPr>
@@ -5580,7 +5721,7 @@
               <w:lang w:eastAsia="en-CA"/>
             </w:rPr>
           </w:pPr>
-          <w:hyperlink w:anchor="_Toc416700540" w:history="1">
+          <w:hyperlink w:anchor="_Toc416771144" w:history="1">
             <w:r>
               <w:rPr>
                 <w:rStyle w:val="Hyperlink"/>
@@ -5627,7 +5768,7 @@
                 <w:noProof/>
                 <w:webHidden/>
               </w:rPr>
-              <w:instrText xml:space="preserve"> PAGEREF _Toc416700540 \h </w:instrText>
+              <w:instrText xml:space="preserve"> PAGEREF _Toc416771144 \h </w:instrText>
             </w:r>
             <w:r>
               <w:rPr>
@@ -5647,7 +5788,7 @@
                 <w:noProof/>
                 <w:webHidden/>
               </w:rPr>
-              <w:t>3</w:t>
+              <w:t>2</w:t>
             </w:r>
             <w:r>
               <w:rPr>
@@ -5674,7 +5815,7 @@
               <w:lang w:eastAsia="en-CA"/>
             </w:rPr>
           </w:pPr>
-          <w:hyperlink w:anchor="_Toc416700541" w:history="1">
+          <w:hyperlink w:anchor="_Toc416771145" w:history="1">
             <w:r>
               <w:rPr>
                 <w:rStyle w:val="Hyperlink"/>
@@ -5721,7 +5862,7 @@
                 <w:noProof/>
                 <w:webHidden/>
               </w:rPr>
-              <w:instrText xml:space="preserve"> PAGEREF _Toc416700541 \h </w:instrText>
+              <w:instrText xml:space="preserve"> PAGEREF _Toc416771145 \h </w:instrText>
             </w:r>
             <w:r>
               <w:rPr>
@@ -5741,7 +5882,7 @@
                 <w:noProof/>
                 <w:webHidden/>
               </w:rPr>
-              <w:t>3</w:t>
+              <w:t>2</w:t>
             </w:r>
             <w:r>
               <w:rPr>
@@ -5768,7 +5909,7 @@
               <w:lang w:eastAsia="en-CA"/>
             </w:rPr>
           </w:pPr>
-          <w:hyperlink w:anchor="_Toc416700542" w:history="1">
+          <w:hyperlink w:anchor="_Toc416771146" w:history="1">
             <w:r>
               <w:rPr>
                 <w:rStyle w:val="Hyperlink"/>
@@ -5815,7 +5956,7 @@
                 <w:noProof/>
                 <w:webHidden/>
               </w:rPr>
-              <w:instrText xml:space="preserve"> PAGEREF _Toc416700542 \h </w:instrText>
+              <w:instrText xml:space="preserve"> PAGEREF _Toc416771146 \h </w:instrText>
             </w:r>
             <w:r>
               <w:rPr>
@@ -5835,7 +5976,7 @@
                 <w:noProof/>
                 <w:webHidden/>
               </w:rPr>
-              <w:t>3</w:t>
+              <w:t>2</w:t>
             </w:r>
             <w:r>
               <w:rPr>
@@ -5862,7 +6003,7 @@
               <w:lang w:eastAsia="en-CA"/>
             </w:rPr>
           </w:pPr>
-          <w:hyperlink w:anchor="_Toc416700543" w:history="1">
+          <w:hyperlink w:anchor="_Toc416771147" w:history="1">
             <w:r>
               <w:rPr>
                 <w:rStyle w:val="Hyperlink"/>
@@ -5909,7 +6050,7 @@
                 <w:noProof/>
                 <w:webHidden/>
               </w:rPr>
-              <w:instrText xml:space="preserve"> PAGEREF _Toc416700543 \h </w:instrText>
+              <w:instrText xml:space="preserve"> PAGEREF _Toc416771147 \h </w:instrText>
             </w:r>
             <w:r>
               <w:rPr>
@@ -5929,7 +6070,7 @@
                 <w:noProof/>
                 <w:webHidden/>
               </w:rPr>
-              <w:t>3</w:t>
+              <w:t>2</w:t>
             </w:r>
             <w:r>
               <w:rPr>
@@ -5956,7 +6097,7 @@
               <w:lang w:eastAsia="en-CA"/>
             </w:rPr>
           </w:pPr>
-          <w:hyperlink w:anchor="_Toc416700544" w:history="1">
+          <w:hyperlink w:anchor="_Toc416771148" w:history="1">
             <w:r>
               <w:rPr>
                 <w:rStyle w:val="Hyperlink"/>
@@ -6003,7 +6144,7 @@
                 <w:noProof/>
                 <w:webHidden/>
               </w:rPr>
-              <w:instrText xml:space="preserve"> PAGEREF _Toc416700544 \h </w:instrText>
+              <w:instrText xml:space="preserve"> PAGEREF _Toc416771148 \h </w:instrText>
             </w:r>
             <w:r>
               <w:rPr>
@@ -6023,7 +6164,195 @@
                 <w:noProof/>
                 <w:webHidden/>
               </w:rPr>
-              <w:t>4</w:t>
+              <w:t>2</w:t>
+            </w:r>
+            <w:r>
+              <w:rPr>
+                <w:noProof/>
+                <w:webHidden/>
+              </w:rPr>
+              <w:fldChar w:fldCharType="end"/>
+            </w:r>
+          </w:hyperlink>
+        </w:p>
+        <w:p>
+          <w:pPr>
+            <w:pStyle w:val="TOC2"/>
+            <w:tabs>
+              <w:tab w:val="left" w:pos="880"/>
+              <w:tab w:val="right" w:leader="dot" w:pos="9350"/>
+            </w:tabs>
+            <w:rPr>
+              <w:rFonts w:eastAsiaTheme="minorEastAsia"/>
+              <w:smallCaps w:val="0"/>
+              <w:noProof/>
+              <w:sz w:val="22"/>
+              <w:szCs w:val="22"/>
+              <w:lang w:eastAsia="en-CA"/>
+            </w:rPr>
+          </w:pPr>
+          <w:hyperlink w:anchor="_Toc416771149" w:history="1">
+            <w:r>
+              <w:rPr>
+                <w:rStyle w:val="Hyperlink"/>
+                <w:noProof/>
+                <w:lang w:val="en-GB"/>
+              </w:rPr>
+              <w:t>4.6</w:t>
+            </w:r>
+            <w:r>
+              <w:rPr>
+                <w:rFonts w:eastAsiaTheme="minorEastAsia"/>
+                <w:smallCaps w:val="0"/>
+                <w:noProof/>
+                <w:sz w:val="22"/>
+                <w:szCs w:val="22"/>
+                <w:lang w:eastAsia="en-CA"/>
+              </w:rPr>
+              <w:tab/>
+            </w:r>
+            <w:r>
+              <w:rPr>
+                <w:rStyle w:val="Hyperlink"/>
+                <w:noProof/>
+                <w:lang w:val="en-GB"/>
+              </w:rPr>
+              <w:t>Artificial Intelligence</w:t>
+            </w:r>
+            <w:r>
+              <w:rPr>
+                <w:noProof/>
+                <w:webHidden/>
+              </w:rPr>
+              <w:tab/>
+            </w:r>
+            <w:r>
+              <w:rPr>
+                <w:noProof/>
+                <w:webHidden/>
+              </w:rPr>
+              <w:fldChar w:fldCharType="begin"/>
+            </w:r>
+            <w:r>
+              <w:rPr>
+                <w:noProof/>
+                <w:webHidden/>
+              </w:rPr>
+              <w:instrText xml:space="preserve"> PAGEREF _Toc416771149 \h </w:instrText>
+            </w:r>
+            <w:r>
+              <w:rPr>
+                <w:noProof/>
+                <w:webHidden/>
+              </w:rPr>
+            </w:r>
+            <w:r>
+              <w:rPr>
+                <w:noProof/>
+                <w:webHidden/>
+              </w:rPr>
+              <w:fldChar w:fldCharType="separate"/>
+            </w:r>
+            <w:r>
+              <w:rPr>
+                <w:noProof/>
+                <w:webHidden/>
+              </w:rPr>
+              <w:t>2</w:t>
+            </w:r>
+            <w:r>
+              <w:rPr>
+                <w:noProof/>
+                <w:webHidden/>
+              </w:rPr>
+              <w:fldChar w:fldCharType="end"/>
+            </w:r>
+          </w:hyperlink>
+        </w:p>
+        <w:p>
+          <w:pPr>
+            <w:pStyle w:val="TOC2"/>
+            <w:tabs>
+              <w:tab w:val="left" w:pos="880"/>
+              <w:tab w:val="right" w:leader="dot" w:pos="9350"/>
+            </w:tabs>
+            <w:rPr>
+              <w:rFonts w:eastAsiaTheme="minorEastAsia"/>
+              <w:smallCaps w:val="0"/>
+              <w:noProof/>
+              <w:sz w:val="22"/>
+              <w:szCs w:val="22"/>
+              <w:lang w:eastAsia="en-CA"/>
+            </w:rPr>
+          </w:pPr>
+          <w:hyperlink w:anchor="_Toc416771150" w:history="1">
+            <w:r>
+              <w:rPr>
+                <w:rStyle w:val="Hyperlink"/>
+                <w:noProof/>
+                <w:lang w:val="en-GB"/>
+              </w:rPr>
+              <w:t>4.7</w:t>
+            </w:r>
+            <w:r>
+              <w:rPr>
+                <w:rFonts w:eastAsiaTheme="minorEastAsia"/>
+                <w:smallCaps w:val="0"/>
+                <w:noProof/>
+                <w:sz w:val="22"/>
+                <w:szCs w:val="22"/>
+                <w:lang w:eastAsia="en-CA"/>
+              </w:rPr>
+              <w:tab/>
+            </w:r>
+            <w:r>
+              <w:rPr>
+                <w:rStyle w:val="Hyperlink"/>
+                <w:noProof/>
+                <w:lang w:val="en-GB"/>
+              </w:rPr>
+              <w:t>Power-Ups</w:t>
+            </w:r>
+            <w:r>
+              <w:rPr>
+                <w:noProof/>
+                <w:webHidden/>
+              </w:rPr>
+              <w:tab/>
+            </w:r>
+            <w:r>
+              <w:rPr>
+                <w:noProof/>
+                <w:webHidden/>
+              </w:rPr>
+              <w:fldChar w:fldCharType="begin"/>
+            </w:r>
+            <w:r>
+              <w:rPr>
+                <w:noProof/>
+                <w:webHidden/>
+              </w:rPr>
+              <w:instrText xml:space="preserve"> PAGEREF _Toc416771150 \h </w:instrText>
+            </w:r>
+            <w:r>
+              <w:rPr>
+                <w:noProof/>
+                <w:webHidden/>
+              </w:rPr>
+            </w:r>
+            <w:r>
+              <w:rPr>
+                <w:noProof/>
+                <w:webHidden/>
+              </w:rPr>
+              <w:fldChar w:fldCharType="separate"/>
+            </w:r>
+            <w:r>
+              <w:rPr>
+                <w:noProof/>
+                <w:webHidden/>
+              </w:rPr>
+              <w:t>2</w:t>
             </w:r>
             <w:r>
               <w:rPr>
@@ -6052,7 +6381,7 @@
               <w:lang w:eastAsia="en-CA"/>
             </w:rPr>
           </w:pPr>
-          <w:hyperlink w:anchor="_Toc416700545" w:history="1">
+          <w:hyperlink w:anchor="_Toc416771151" w:history="1">
             <w:r>
               <w:rPr>
                 <w:rStyle w:val="Hyperlink"/>
@@ -6101,7 +6430,7 @@
                 <w:noProof/>
                 <w:webHidden/>
               </w:rPr>
-              <w:instrText xml:space="preserve"> PAGEREF _Toc416700545 \h </w:instrText>
+              <w:instrText xml:space="preserve"> PAGEREF _Toc416771151 \h </w:instrText>
             </w:r>
             <w:r>
               <w:rPr>
@@ -6121,7 +6450,7 @@
                 <w:noProof/>
                 <w:webHidden/>
               </w:rPr>
-              <w:t>4</w:t>
+              <w:t>2</w:t>
             </w:r>
             <w:r>
               <w:rPr>
@@ -6150,7 +6479,7 @@
               <w:lang w:eastAsia="en-CA"/>
             </w:rPr>
           </w:pPr>
-          <w:hyperlink w:anchor="_Toc416700546" w:history="1">
+          <w:hyperlink w:anchor="_Toc416771152" w:history="1">
             <w:r>
               <w:rPr>
                 <w:rStyle w:val="Hyperlink"/>
@@ -6199,7 +6528,7 @@
                 <w:noProof/>
                 <w:webHidden/>
               </w:rPr>
-              <w:instrText xml:space="preserve"> PAGEREF _Toc416700546 \h </w:instrText>
+              <w:instrText xml:space="preserve"> PAGEREF _Toc416771152 \h </w:instrText>
             </w:r>
             <w:r>
               <w:rPr>
@@ -6219,7 +6548,7 @@
                 <w:noProof/>
                 <w:webHidden/>
               </w:rPr>
-              <w:t>4</w:t>
+              <w:t>2</w:t>
             </w:r>
             <w:r>
               <w:rPr>
@@ -6248,7 +6577,7 @@
               <w:lang w:eastAsia="en-CA"/>
             </w:rPr>
           </w:pPr>
-          <w:hyperlink w:anchor="_Toc416700547" w:history="1">
+          <w:hyperlink w:anchor="_Toc416771153" w:history="1">
             <w:r>
               <w:rPr>
                 <w:rStyle w:val="Hyperlink"/>
@@ -6297,7 +6626,7 @@
                 <w:noProof/>
                 <w:webHidden/>
               </w:rPr>
-              <w:instrText xml:space="preserve"> PAGEREF _Toc416700547 \h </w:instrText>
+              <w:instrText xml:space="preserve"> PAGEREF _Toc416771153 \h </w:instrText>
             </w:r>
             <w:r>
               <w:rPr>
@@ -6317,7 +6646,7 @@
                 <w:noProof/>
                 <w:webHidden/>
               </w:rPr>
-              <w:t>4</w:t>
+              <w:t>2</w:t>
             </w:r>
             <w:r>
               <w:rPr>
@@ -6344,7 +6673,7 @@
               <w:lang w:eastAsia="en-CA"/>
             </w:rPr>
           </w:pPr>
-          <w:hyperlink w:anchor="_Toc416700548" w:history="1">
+          <w:hyperlink w:anchor="_Toc416771154" w:history="1">
             <w:r>
               <w:rPr>
                 <w:rStyle w:val="Hyperlink"/>
@@ -6391,7 +6720,7 @@
                 <w:noProof/>
                 <w:webHidden/>
               </w:rPr>
-              <w:instrText xml:space="preserve"> PAGEREF _Toc416700548 \h </w:instrText>
+              <w:instrText xml:space="preserve"> PAGEREF _Toc416771154 \h </w:instrText>
             </w:r>
             <w:r>
               <w:rPr>
@@ -6411,7 +6740,7 @@
                 <w:noProof/>
                 <w:webHidden/>
               </w:rPr>
-              <w:t>4</w:t>
+              <w:t>2</w:t>
             </w:r>
             <w:r>
               <w:rPr>
@@ -6438,7 +6767,7 @@
               <w:lang w:eastAsia="en-CA"/>
             </w:rPr>
           </w:pPr>
-          <w:hyperlink w:anchor="_Toc416700549" w:history="1">
+          <w:hyperlink w:anchor="_Toc416771155" w:history="1">
             <w:r>
               <w:rPr>
                 <w:rStyle w:val="Hyperlink"/>
@@ -6485,7 +6814,7 @@
                 <w:noProof/>
                 <w:webHidden/>
               </w:rPr>
-              <w:instrText xml:space="preserve"> PAGEREF _Toc416700549 \h </w:instrText>
+              <w:instrText xml:space="preserve"> PAGEREF _Toc416771155 \h </w:instrText>
             </w:r>
             <w:r>
               <w:rPr>
@@ -6505,7 +6834,7 @@
                 <w:noProof/>
                 <w:webHidden/>
               </w:rPr>
-              <w:t>4</w:t>
+              <w:t>2</w:t>
             </w:r>
             <w:r>
               <w:rPr>
@@ -6534,7 +6863,7 @@
               <w:lang w:eastAsia="en-CA"/>
             </w:rPr>
           </w:pPr>
-          <w:hyperlink w:anchor="_Toc416700550" w:history="1">
+          <w:hyperlink w:anchor="_Toc416771156" w:history="1">
             <w:r>
               <w:rPr>
                 <w:rStyle w:val="Hyperlink"/>
@@ -6583,7 +6912,7 @@
                 <w:noProof/>
                 <w:webHidden/>
               </w:rPr>
-              <w:instrText xml:space="preserve"> PAGEREF _Toc416700550 \h </w:instrText>
+              <w:instrText xml:space="preserve"> PAGEREF _Toc416771156 \h </w:instrText>
             </w:r>
             <w:r>
               <w:rPr>
@@ -6603,7 +6932,7 @@
                 <w:noProof/>
                 <w:webHidden/>
               </w:rPr>
-              <w:t>4</w:t>
+              <w:t>2</w:t>
             </w:r>
             <w:r>
               <w:rPr>
@@ -6630,7 +6959,7 @@
               <w:lang w:eastAsia="en-CA"/>
             </w:rPr>
           </w:pPr>
-          <w:hyperlink w:anchor="_Toc416700551" w:history="1">
+          <w:hyperlink w:anchor="_Toc416771157" w:history="1">
             <w:r>
               <w:rPr>
                 <w:rStyle w:val="Hyperlink"/>
@@ -6677,7 +7006,7 @@
                 <w:noProof/>
                 <w:webHidden/>
               </w:rPr>
-              <w:instrText xml:space="preserve"> PAGEREF _Toc416700551 \h </w:instrText>
+              <w:instrText xml:space="preserve"> PAGEREF _Toc416771157 \h </w:instrText>
             </w:r>
             <w:r>
               <w:rPr>
@@ -6697,7 +7026,7 @@
                 <w:noProof/>
                 <w:webHidden/>
               </w:rPr>
-              <w:t>4</w:t>
+              <w:t>2</w:t>
             </w:r>
             <w:r>
               <w:rPr>
@@ -6726,7 +7055,7 @@
               <w:lang w:eastAsia="en-CA"/>
             </w:rPr>
           </w:pPr>
-          <w:hyperlink w:anchor="_Toc416700552" w:history="1">
+          <w:hyperlink w:anchor="_Toc416771158" w:history="1">
             <w:r>
               <w:rPr>
                 <w:rStyle w:val="Hyperlink"/>
@@ -6775,7 +7104,7 @@
                 <w:noProof/>
                 <w:webHidden/>
               </w:rPr>
-              <w:instrText xml:space="preserve"> PAGEREF _Toc416700552 \h </w:instrText>
+              <w:instrText xml:space="preserve"> PAGEREF _Toc416771158 \h </w:instrText>
             </w:r>
             <w:r>
               <w:rPr>
@@ -6795,7 +7124,7 @@
                 <w:noProof/>
                 <w:webHidden/>
               </w:rPr>
-              <w:t>4</w:t>
+              <w:t>2</w:t>
             </w:r>
             <w:r>
               <w:rPr>
@@ -6824,7 +7153,7 @@
               <w:lang w:eastAsia="en-CA"/>
             </w:rPr>
           </w:pPr>
-          <w:hyperlink w:anchor="_Toc416700553" w:history="1">
+          <w:hyperlink w:anchor="_Toc416771159" w:history="1">
             <w:r>
               <w:rPr>
                 <w:rStyle w:val="Hyperlink"/>
@@ -6871,7 +7200,7 @@
                 <w:noProof/>
                 <w:webHidden/>
               </w:rPr>
-              <w:instrText xml:space="preserve"> PAGEREF _Toc416700553 \h </w:instrText>
+              <w:instrText xml:space="preserve"> PAGEREF _Toc416771159 \h </w:instrText>
             </w:r>
             <w:r>
               <w:rPr>
@@ -6891,7 +7220,7 @@
                 <w:noProof/>
                 <w:webHidden/>
               </w:rPr>
-              <w:t>5</w:t>
+              <w:t>2</w:t>
             </w:r>
             <w:r>
               <w:rPr>
@@ -6920,7 +7249,7 @@
               <w:lang w:eastAsia="en-CA"/>
             </w:rPr>
           </w:pPr>
-          <w:hyperlink w:anchor="_Toc416700554" w:history="1">
+          <w:hyperlink w:anchor="_Toc416771160" w:history="1">
             <w:r>
               <w:rPr>
                 <w:rStyle w:val="Hyperlink"/>
@@ -6967,7 +7296,7 @@
                 <w:noProof/>
                 <w:webHidden/>
               </w:rPr>
-              <w:instrText xml:space="preserve"> PAGEREF _Toc416700554 \h </w:instrText>
+              <w:instrText xml:space="preserve"> PAGEREF _Toc416771160 \h </w:instrText>
             </w:r>
             <w:r>
               <w:rPr>
@@ -6987,7 +7316,7 @@
                 <w:noProof/>
                 <w:webHidden/>
               </w:rPr>
-              <w:t>5</w:t>
+              <w:t>2</w:t>
             </w:r>
             <w:r>
               <w:rPr>
@@ -7016,7 +7345,7 @@
               <w:lang w:eastAsia="en-CA"/>
             </w:rPr>
           </w:pPr>
-          <w:hyperlink w:anchor="_Toc416700555" w:history="1">
+          <w:hyperlink w:anchor="_Toc416771161" w:history="1">
             <w:r>
               <w:rPr>
                 <w:rStyle w:val="Hyperlink"/>
@@ -7063,7 +7392,7 @@
                 <w:noProof/>
                 <w:webHidden/>
               </w:rPr>
-              <w:instrText xml:space="preserve"> PAGEREF _Toc416700555 \h </w:instrText>
+              <w:instrText xml:space="preserve"> PAGEREF _Toc416771161 \h </w:instrText>
             </w:r>
             <w:r>
               <w:rPr>
@@ -7083,7 +7412,7 @@
                 <w:noProof/>
                 <w:webHidden/>
               </w:rPr>
-              <w:t>5</w:t>
+              <w:t>2</w:t>
             </w:r>
             <w:r>
               <w:rPr>
@@ -7110,7 +7439,7 @@
               <w:lang w:eastAsia="en-CA"/>
             </w:rPr>
           </w:pPr>
-          <w:hyperlink w:anchor="_Toc416700556" w:history="1">
+          <w:hyperlink w:anchor="_Toc416771162" w:history="1">
             <w:r>
               <w:rPr>
                 <w:rStyle w:val="Hyperlink"/>
@@ -7155,7 +7484,7 @@
                 <w:noProof/>
                 <w:webHidden/>
               </w:rPr>
-              <w:instrText xml:space="preserve"> PAGEREF _Toc416700556 \h </w:instrText>
+              <w:instrText xml:space="preserve"> PAGEREF _Toc416771162 \h </w:instrText>
             </w:r>
             <w:r>
               <w:rPr>
@@ -7175,7 +7504,7 @@
                 <w:noProof/>
                 <w:webHidden/>
               </w:rPr>
-              <w:t>5</w:t>
+              <w:t>2</w:t>
             </w:r>
             <w:r>
               <w:rPr>
@@ -7202,7 +7531,7 @@
               <w:lang w:eastAsia="en-CA"/>
             </w:rPr>
           </w:pPr>
-          <w:hyperlink w:anchor="_Toc416700557" w:history="1">
+          <w:hyperlink w:anchor="_Toc416771163" w:history="1">
             <w:r>
               <w:rPr>
                 <w:rStyle w:val="Hyperlink"/>
@@ -7247,7 +7576,7 @@
                 <w:noProof/>
                 <w:webHidden/>
               </w:rPr>
-              <w:instrText xml:space="preserve"> PAGEREF _Toc416700557 \h </w:instrText>
+              <w:instrText xml:space="preserve"> PAGEREF _Toc416771163 \h </w:instrText>
             </w:r>
             <w:r>
               <w:rPr>
@@ -7267,7 +7596,7 @@
                 <w:noProof/>
                 <w:webHidden/>
               </w:rPr>
-              <w:t>5</w:t>
+              <w:t>2</w:t>
             </w:r>
             <w:r>
               <w:rPr>
@@ -7294,7 +7623,7 @@
               <w:lang w:eastAsia="en-CA"/>
             </w:rPr>
           </w:pPr>
-          <w:hyperlink w:anchor="_Toc416700558" w:history="1">
+          <w:hyperlink w:anchor="_Toc416771164" w:history="1">
             <w:r>
               <w:rPr>
                 <w:rStyle w:val="Hyperlink"/>
@@ -7339,7 +7668,7 @@
                 <w:noProof/>
                 <w:webHidden/>
               </w:rPr>
-              <w:instrText xml:space="preserve"> PAGEREF _Toc416700558 \h </w:instrText>
+              <w:instrText xml:space="preserve"> PAGEREF _Toc416771164 \h </w:instrText>
             </w:r>
             <w:r>
               <w:rPr>
@@ -7359,7 +7688,7 @@
                 <w:noProof/>
                 <w:webHidden/>
               </w:rPr>
-              <w:t>6</w:t>
+              <w:t>2</w:t>
             </w:r>
             <w:r>
               <w:rPr>
@@ -7386,7 +7715,7 @@
               <w:lang w:eastAsia="en-CA"/>
             </w:rPr>
           </w:pPr>
-          <w:hyperlink w:anchor="_Toc416700559" w:history="1">
+          <w:hyperlink w:anchor="_Toc416771165" w:history="1">
             <w:r>
               <w:rPr>
                 <w:rStyle w:val="Hyperlink"/>
@@ -7431,7 +7760,7 @@
                 <w:noProof/>
                 <w:webHidden/>
               </w:rPr>
-              <w:instrText xml:space="preserve"> PAGEREF _Toc416700559 \h </w:instrText>
+              <w:instrText xml:space="preserve"> PAGEREF _Toc416771165 \h </w:instrText>
             </w:r>
             <w:r>
               <w:rPr>
@@ -7451,7 +7780,7 @@
                 <w:noProof/>
                 <w:webHidden/>
               </w:rPr>
-              <w:t>6</w:t>
+              <w:t>2</w:t>
             </w:r>
             <w:r>
               <w:rPr>
@@ -7463,6 +7792,14 @@
           </w:hyperlink>
         </w:p>
         <w:p>
+          <w:pPr>
+            <w:rPr>
+              <w:b/>
+              <w:bCs/>
+              <w:noProof/>
+              <w:lang w:val="en-US"/>
+            </w:rPr>
+          </w:pPr>
           <w:r>
             <w:rPr>
               <w:b/>
@@ -7483,35 +7820,27 @@
           <w:lang w:val="en-GB"/>
         </w:rPr>
       </w:pPr>
-      <w:bookmarkStart w:id="0" w:name="_Toc416700527"/>
+      <w:bookmarkStart w:id="0" w:name="_Toc416771131"/>
       <w:r>
         <w:rPr>
           <w:lang w:val="en-GB"/>
         </w:rPr>
         <w:lastRenderedPageBreak/>
-        <w:t>Te</w:t>
-      </w:r>
-      <w:bookmarkStart w:id="1" w:name="_GoBack"/>
-      <w:bookmarkEnd w:id="1"/>
-      <w:r>
-        <w:rPr>
-          <w:lang w:val="en-GB"/>
-        </w:rPr>
-        <w:t>am Personnel</w:t>
+        <w:t>Team Personnel</w:t>
       </w:r>
       <w:bookmarkEnd w:id="0"/>
     </w:p>
     <w:p>
       <w:pPr>
-        <w:rPr>
-          <w:lang w:val="en-GB"/>
-        </w:rPr>
-      </w:pPr>
-      <w:r>
-        <w:rPr>
-          <w:lang w:val="en-GB"/>
-        </w:rPr>
-        <w:br/>
+        <w:ind w:left="432"/>
+        <w:rPr>
+          <w:lang w:val="en-GB"/>
+        </w:rPr>
+      </w:pPr>
+      <w:r>
+        <w:rPr>
+          <w:lang w:val="en-GB"/>
+        </w:rPr>
         <w:t>Director and Programming Lead: Alexander Sanchez</w:t>
       </w:r>
       <w:r>
@@ -7543,21 +7872,44 @@
           <w:lang w:val="en-GB"/>
         </w:rPr>
       </w:pPr>
-      <w:bookmarkStart w:id="2" w:name="_Toc416700528"/>
+      <w:bookmarkStart w:id="1" w:name="_Toc416771132"/>
       <w:r>
         <w:rPr>
           <w:lang w:val="en-GB"/>
         </w:rPr>
         <w:t>Game Overview</w:t>
+      </w:r>
+      <w:bookmarkEnd w:id="1"/>
+    </w:p>
+    <w:p>
+      <w:pPr>
+        <w:pStyle w:val="Heading2"/>
+        <w:rPr>
+          <w:lang w:val="en-GB"/>
+        </w:rPr>
+      </w:pPr>
+      <w:bookmarkStart w:id="2" w:name="_Toc416771133"/>
+      <w:r>
+        <w:rPr>
+          <w:lang w:val="en-GB"/>
+        </w:rPr>
+        <w:t>Game Description</w:t>
       </w:r>
       <w:bookmarkEnd w:id="2"/>
     </w:p>
     <w:p>
       <w:pPr>
-        <w:rPr>
-          <w:lang w:val="en-GB"/>
-        </w:rPr>
-      </w:pPr>
+        <w:ind w:left="576"/>
+        <w:rPr>
+          <w:lang w:val="en-GB"/>
+        </w:rPr>
+      </w:pPr>
+      <w:r>
+        <w:rPr>
+          <w:lang w:val="en-GB"/>
+        </w:rPr>
+        <w:t>Fluffy Unicorn is a single player experience, following Fluffy the Unicorn through his adventures in converting what were once bullies into his new found friends.</w:t>
+      </w:r>
     </w:p>
     <w:p>
       <w:pPr>
@@ -7566,59 +7918,44 @@
           <w:lang w:val="en-GB"/>
         </w:rPr>
       </w:pPr>
-      <w:bookmarkStart w:id="3" w:name="_Toc416700529"/>
-      <w:r>
-        <w:rPr>
-          <w:lang w:val="en-GB"/>
-        </w:rPr>
-        <w:t>Objective</w:t>
+      <w:bookmarkStart w:id="3" w:name="_Toc416771134"/>
+      <w:r>
+        <w:rPr>
+          <w:lang w:val="en-GB"/>
+        </w:rPr>
+        <w:t>Genre</w:t>
       </w:r>
       <w:bookmarkEnd w:id="3"/>
     </w:p>
     <w:p>
       <w:pPr>
-        <w:pStyle w:val="Heading2"/>
-        <w:rPr>
-          <w:lang w:val="en-GB"/>
-        </w:rPr>
-      </w:pPr>
-      <w:bookmarkStart w:id="4" w:name="_Toc416700530"/>
-      <w:r>
-        <w:rPr>
-          <w:lang w:val="en-GB"/>
-        </w:rPr>
-        <w:t>Genre</w:t>
-      </w:r>
-      <w:bookmarkEnd w:id="4"/>
+        <w:ind w:firstLine="576"/>
+        <w:rPr>
+          <w:lang w:val="en-GB"/>
+        </w:rPr>
+      </w:pPr>
+      <w:r>
+        <w:rPr>
+          <w:lang w:val="en-GB"/>
+        </w:rPr>
+        <w:t>Side-scrolling shooter</w:t>
+      </w:r>
     </w:p>
     <w:p>
       <w:pPr>
-        <w:rPr>
-          <w:lang w:val="en-GB"/>
-        </w:rPr>
-      </w:pPr>
-      <w:r>
-        <w:rPr>
-          <w:lang w:val="en-GB"/>
-        </w:rPr>
-        <w:t>Side-scrolling shooter</w:t>
-      </w:r>
-    </w:p>
-    <w:p>
-      <w:pPr>
         <w:pStyle w:val="Heading2"/>
         <w:rPr>
           <w:lang w:val="en-GB"/>
         </w:rPr>
       </w:pPr>
-      <w:bookmarkStart w:id="5" w:name="_Toc416700531"/>
+      <w:bookmarkStart w:id="4" w:name="_Toc416771135"/>
       <w:r>
         <w:rPr>
           <w:lang w:val="en-GB"/>
         </w:rPr>
         <w:t>Audience</w:t>
       </w:r>
-      <w:bookmarkEnd w:id="5"/>
+      <w:bookmarkEnd w:id="4"/>
     </w:p>
     <w:p>
       <w:pPr>
@@ -7681,7 +8018,7 @@
           <w:lang w:val="en-GB"/>
         </w:rPr>
       </w:pPr>
-      <w:bookmarkStart w:id="6" w:name="_Toc416700532"/>
+      <w:bookmarkStart w:id="5" w:name="_Toc416771136"/>
       <w:r>
         <w:rPr>
           <w:lang w:val="en-GB"/>
@@ -7694,7 +8031,7 @@
         </w:rPr>
         <w:t>/Hardware</w:t>
       </w:r>
-      <w:bookmarkEnd w:id="6"/>
+      <w:bookmarkEnd w:id="5"/>
     </w:p>
     <w:p>
       <w:pPr>
@@ -7714,11 +8051,11 @@
       <w:pPr>
         <w:pStyle w:val="Heading2"/>
       </w:pPr>
-      <w:bookmarkStart w:id="7" w:name="_Toc416700533"/>
+      <w:bookmarkStart w:id="6" w:name="_Toc416771137"/>
       <w:r>
         <w:t>Requirements</w:t>
       </w:r>
-      <w:bookmarkEnd w:id="7"/>
+      <w:bookmarkEnd w:id="6"/>
     </w:p>
     <w:p/>
     <w:p>
@@ -7728,76 +8065,69 @@
           <w:lang w:val="en-GB"/>
         </w:rPr>
       </w:pPr>
-      <w:bookmarkStart w:id="8" w:name="_Toc416700534"/>
+      <w:bookmarkStart w:id="7" w:name="_Toc416771138"/>
       <w:r>
         <w:rPr>
           <w:lang w:val="en-GB"/>
         </w:rPr>
         <w:t>Plot and Setting Information</w:t>
       </w:r>
-      <w:bookmarkEnd w:id="8"/>
+      <w:bookmarkEnd w:id="7"/>
     </w:p>
     <w:p>
       <w:pPr>
-        <w:rPr>
-          <w:lang w:val="en-GB"/>
-        </w:rPr>
-      </w:pPr>
+        <w:pStyle w:val="Heading2"/>
+        <w:rPr>
+          <w:lang w:val="en-GB"/>
+        </w:rPr>
+      </w:pPr>
+      <w:bookmarkStart w:id="8" w:name="_Toc416771139"/>
+      <w:r>
+        <w:rPr>
+          <w:lang w:val="en-GB"/>
+        </w:rPr>
+        <w:t>Story</w:t>
+      </w:r>
+      <w:bookmarkEnd w:id="8"/>
+      <w:r>
+        <w:rPr>
+          <w:lang w:val="en-GB"/>
+        </w:rPr>
+        <w:t xml:space="preserve"> </w:t>
+      </w:r>
     </w:p>
     <w:p>
       <w:pPr>
-        <w:pStyle w:val="Heading2"/>
-        <w:rPr>
-          <w:lang w:val="en-GB"/>
-        </w:rPr>
-      </w:pPr>
-      <w:bookmarkStart w:id="9" w:name="_Toc416700535"/>
-      <w:r>
-        <w:rPr>
-          <w:lang w:val="en-GB"/>
-        </w:rPr>
-        <w:t>Story</w:t>
-      </w:r>
-      <w:bookmarkEnd w:id="9"/>
-      <w:r>
-        <w:rPr>
-          <w:lang w:val="en-GB"/>
-        </w:rPr>
-        <w:t xml:space="preserve"> </w:t>
-      </w:r>
-      <w:r>
-        <w:rPr>
-          <w:lang w:val="en-GB"/>
-        </w:rPr>
-        <w:br/>
+        <w:ind w:left="576"/>
+        <w:rPr>
+          <w:lang w:val="en-GB"/>
+        </w:rPr>
+      </w:pPr>
+      <w:r>
+        <w:t>**</w:t>
+      </w:r>
+      <w:r>
+        <w:t>WORK IN PROGRESS</w:t>
+      </w:r>
+      <w:r>
+        <w:t xml:space="preserve">** Fluffy is bullied and </w:t>
+      </w:r>
+      <w:r>
+        <w:t>aims to convert all of the bullies into friends through the power of farting.</w:t>
       </w:r>
     </w:p>
     <w:p>
-      <w:r>
-        <w:t>**</w:t>
-      </w:r>
-      <w:r>
-        <w:t>WORK IN PROGRESS</w:t>
-      </w:r>
-      <w:r>
-        <w:t xml:space="preserve">** Fluffy is bullied and </w:t>
-      </w:r>
-      <w:r>
-        <w:t>aims to convert all of the bullies into friends through the power of farting.</w:t>
-      </w:r>
-    </w:p>
-    <w:p>
       <w:pPr>
         <w:pStyle w:val="Heading2"/>
       </w:pPr>
-      <w:bookmarkStart w:id="10" w:name="_Toc416700536"/>
+      <w:bookmarkStart w:id="9" w:name="_Toc416771140"/>
       <w:r>
         <w:rPr>
           <w:lang w:val="en-GB"/>
         </w:rPr>
         <w:t>Characters</w:t>
       </w:r>
-      <w:bookmarkEnd w:id="10"/>
+      <w:bookmarkEnd w:id="9"/>
     </w:p>
     <w:p>
       <w:r>
@@ -7865,24 +8195,18 @@
           <w:lang w:val="en-GB"/>
         </w:rPr>
       </w:pPr>
-      <w:bookmarkStart w:id="11" w:name="_Toc416700537"/>
-      <w:r>
-        <w:rPr>
-          <w:lang w:val="en-GB"/>
-        </w:rPr>
-        <w:lastRenderedPageBreak/>
+      <w:bookmarkStart w:id="10" w:name="_Toc416771141"/>
+      <w:r>
+        <w:rPr>
+          <w:lang w:val="en-GB"/>
+        </w:rPr>
         <w:t>Enemies</w:t>
       </w:r>
-      <w:bookmarkEnd w:id="11"/>
-      <w:r>
-        <w:rPr>
-          <w:lang w:val="en-GB"/>
-        </w:rPr>
-        <w:br/>
-      </w:r>
+      <w:bookmarkEnd w:id="10"/>
     </w:p>
     <w:p>
       <w:pPr>
+        <w:ind w:firstLine="576"/>
         <w:rPr>
           <w:lang w:val="en-GB"/>
         </w:rPr>
@@ -7908,64 +8232,97 @@
     </w:p>
     <w:p>
       <w:pPr>
-        <w:rPr>
-          <w:lang w:val="en-GB"/>
-        </w:rPr>
-      </w:pPr>
+        <w:pStyle w:val="Heading2"/>
+        <w:rPr>
+          <w:lang w:val="en-GB"/>
+        </w:rPr>
+      </w:pPr>
+      <w:bookmarkStart w:id="11" w:name="_Toc416771142"/>
+      <w:r>
+        <w:rPr>
+          <w:lang w:val="en-GB"/>
+        </w:rPr>
+        <w:lastRenderedPageBreak/>
+        <w:t>Levels</w:t>
+      </w:r>
+      <w:bookmarkEnd w:id="11"/>
     </w:p>
     <w:p>
       <w:pPr>
-        <w:pStyle w:val="Heading2"/>
-        <w:rPr>
-          <w:lang w:val="en-GB"/>
-        </w:rPr>
-      </w:pPr>
-      <w:bookmarkStart w:id="12" w:name="_Toc416700538"/>
-      <w:r>
-        <w:rPr>
-          <w:lang w:val="en-GB"/>
-        </w:rPr>
-        <w:t>Levels</w:t>
-      </w:r>
-      <w:bookmarkEnd w:id="12"/>
+        <w:ind w:left="576"/>
+      </w:pPr>
+      <w:r>
+        <w:rPr>
+          <w:lang w:val="en-GB"/>
+        </w:rPr>
+        <w:t>This section will contain the story on each level, describing whether or not it is the schoolyard or the cafeteria, etc.</w:t>
+      </w:r>
     </w:p>
     <w:p>
-      <w:r>
-        <w:rPr>
-          <w:lang w:val="en-GB"/>
-        </w:rPr>
-        <w:br/>
-        <w:t>This section will contain the story on each level, describing whether or not it is the schoolyard or the cafeteria, etc.</w:t>
+      <w:pPr>
+        <w:pStyle w:val="Heading1"/>
+        <w:rPr>
+          <w:lang w:val="en-GB"/>
+        </w:rPr>
+      </w:pPr>
+      <w:bookmarkStart w:id="12" w:name="_Toc416771143"/>
+      <w:r>
+        <w:rPr>
+          <w:lang w:val="en-GB"/>
+        </w:rPr>
+        <w:t>Core Gameplay</w:t>
+      </w:r>
+      <w:bookmarkEnd w:id="12"/>
+      <w:r>
+        <w:rPr>
+          <w:lang w:val="en-GB"/>
+        </w:rPr>
+        <w:t xml:space="preserve"> </w:t>
       </w:r>
     </w:p>
     <w:p>
       <w:pPr>
-        <w:pStyle w:val="Heading1"/>
-        <w:rPr>
-          <w:lang w:val="en-GB"/>
-        </w:rPr>
-      </w:pPr>
-      <w:bookmarkStart w:id="13" w:name="_Toc416700539"/>
-      <w:r>
-        <w:rPr>
-          <w:lang w:val="en-GB"/>
-        </w:rPr>
-        <w:t>Core Gameplay</w:t>
+        <w:pStyle w:val="Heading2"/>
+        <w:rPr>
+          <w:lang w:val="en-GB"/>
+        </w:rPr>
+      </w:pPr>
+      <w:bookmarkStart w:id="13" w:name="_Toc416771144"/>
+      <w:r>
+        <w:rPr>
+          <w:lang w:val="en-GB"/>
+        </w:rPr>
+        <w:t>Level</w:t>
+      </w:r>
+      <w:r>
+        <w:rPr>
+          <w:lang w:val="en-GB"/>
+        </w:rPr>
+        <w:t>s</w:t>
       </w:r>
       <w:bookmarkEnd w:id="13"/>
-      <w:r>
-        <w:rPr>
-          <w:lang w:val="en-GB"/>
-        </w:rPr>
-        <w:t xml:space="preserve"> </w:t>
-      </w:r>
     </w:p>
     <w:p>
       <w:pPr>
-        <w:rPr>
-          <w:lang w:val="en-GB"/>
-        </w:rPr>
-      </w:pPr>
+        <w:ind w:left="576"/>
+        <w:rPr>
+          <w:lang w:val="en-GB"/>
+        </w:rPr>
+      </w:pPr>
+      <w:r>
+        <w:rPr>
+          <w:lang w:val="en-GB"/>
+        </w:rPr>
+        <w:t xml:space="preserve">This section will contain level </w:t>
+      </w:r>
+      <w:r>
+        <w:rPr>
+          <w:b/>
+          <w:u w:val="single"/>
+          <w:lang w:val="en-GB"/>
+        </w:rPr>
+        <w:t>functionality</w:t>
+      </w:r>
     </w:p>
     <w:p>
       <w:pPr>
@@ -7974,65 +8331,122 @@
           <w:lang w:val="en-GB"/>
         </w:rPr>
       </w:pPr>
-      <w:bookmarkStart w:id="14" w:name="_Toc416700540"/>
-      <w:r>
-        <w:rPr>
-          <w:lang w:val="en-GB"/>
-        </w:rPr>
-        <w:t>Level</w:t>
-      </w:r>
-      <w:r>
-        <w:rPr>
-          <w:lang w:val="en-GB"/>
-        </w:rPr>
-        <w:t>s</w:t>
+      <w:bookmarkStart w:id="14" w:name="_Toc416771145"/>
+      <w:r>
+        <w:rPr>
+          <w:lang w:val="en-GB"/>
+        </w:rPr>
+        <w:t>Movement</w:t>
       </w:r>
       <w:bookmarkEnd w:id="14"/>
     </w:p>
     <w:p>
       <w:pPr>
-        <w:rPr>
-          <w:lang w:val="en-GB"/>
-        </w:rPr>
-      </w:pPr>
-      <w:r>
-        <w:rPr>
-          <w:lang w:val="en-GB"/>
-        </w:rPr>
-        <w:br/>
-        <w:t xml:space="preserve">This section will contain level </w:t>
-      </w:r>
-      <w:r>
-        <w:rPr>
-          <w:b/>
-          <w:u w:val="single"/>
-          <w:lang w:val="en-GB"/>
-        </w:rPr>
-        <w:t>functionality</w:t>
+        <w:autoSpaceDE w:val="0"/>
+        <w:autoSpaceDN w:val="0"/>
+        <w:adjustRightInd w:val="0"/>
+        <w:spacing w:after="0" w:line="240" w:lineRule="auto"/>
+        <w:ind w:left="576"/>
+        <w:rPr>
+          <w:rFonts w:ascii="Calibri" w:hAnsi="Calibri" w:cs="Calibri"/>
+        </w:rPr>
+      </w:pPr>
+      <w:r>
+        <w:rPr>
+          <w:lang w:val="en-GB"/>
+        </w:rPr>
+        <w:t>The player will move around the levels using touch screen controls. Player movement will be approximately 5m/s, with their acceleration being 10m/s</w:t>
+      </w:r>
+      <w:r>
+        <w:rPr>
+          <w:rFonts w:ascii="Calibri" w:hAnsi="Calibri" w:cs="Calibri"/>
+          <w:sz w:val="24"/>
+          <w:szCs w:val="24"/>
+        </w:rPr>
+        <w:t>²</w:t>
+      </w:r>
+      <w:r>
+        <w:rPr>
+          <w:rFonts w:ascii="MS Shell Dlg 2" w:hAnsi="MS Shell Dlg 2" w:cs="MS Shell Dlg 2"/>
+          <w:sz w:val="17"/>
+          <w:szCs w:val="17"/>
+        </w:rPr>
+        <w:t xml:space="preserve">. </w:t>
+      </w:r>
+      <w:r>
+        <w:rPr>
+          <w:rFonts w:cs="MS Shell Dlg 2"/>
+        </w:rPr>
+        <w:t>This means that the player will reach top speed in 0.5 seconds. The player will decelerate at a speed of 20m/s</w:t>
+      </w:r>
+      <w:r>
+        <w:rPr>
+          <w:rFonts w:ascii="Calibri" w:hAnsi="Calibri" w:cs="Calibri"/>
+          <w:sz w:val="24"/>
+          <w:szCs w:val="24"/>
+        </w:rPr>
+        <w:t>²</w:t>
+      </w:r>
+      <w:r>
+        <w:rPr>
+          <w:rFonts w:ascii="Calibri" w:hAnsi="Calibri" w:cs="Calibri"/>
+        </w:rPr>
+        <w:t>, meaning it takes the player 0.25 seconds to stop from maximum speed.</w:t>
       </w:r>
     </w:p>
     <w:p>
       <w:pPr>
+        <w:autoSpaceDE w:val="0"/>
+        <w:autoSpaceDN w:val="0"/>
+        <w:adjustRightInd w:val="0"/>
+        <w:spacing w:after="0" w:line="240" w:lineRule="auto"/>
+        <w:ind w:left="576"/>
+        <w:rPr>
+          <w:rFonts w:cs="MS Shell Dlg 2"/>
+        </w:rPr>
+      </w:pPr>
+    </w:p>
+    <w:p>
+      <w:pPr>
         <w:pStyle w:val="Heading2"/>
         <w:rPr>
           <w:lang w:val="en-GB"/>
         </w:rPr>
       </w:pPr>
-      <w:bookmarkStart w:id="15" w:name="_Toc416700541"/>
-      <w:r>
-        <w:rPr>
-          <w:lang w:val="en-GB"/>
-        </w:rPr>
-        <w:t>Movement</w:t>
+      <w:bookmarkStart w:id="15" w:name="_Toc416771146"/>
+      <w:r>
+        <w:rPr>
+          <w:lang w:val="en-GB"/>
+        </w:rPr>
+        <w:t>Upgrades</w:t>
       </w:r>
       <w:bookmarkEnd w:id="15"/>
     </w:p>
     <w:p>
       <w:pPr>
-        <w:rPr>
-          <w:lang w:val="en-GB"/>
-        </w:rPr>
-      </w:pPr>
+        <w:ind w:left="576"/>
+        <w:rPr>
+          <w:lang w:val="en-GB"/>
+        </w:rPr>
+      </w:pPr>
+      <w:r>
+        <w:rPr>
+          <w:lang w:val="en-GB"/>
+        </w:rPr>
+        <w:t xml:space="preserve">This </w:t>
+      </w:r>
+      <w:r>
+        <w:rPr>
+          <w:lang w:val="en-GB"/>
+        </w:rPr>
+        <w:t xml:space="preserve">section </w:t>
+      </w:r>
+      <w:r>
+        <w:rPr>
+          <w:lang w:val="en-GB"/>
+        </w:rPr>
+        <w:t>will contain details on the upgrades available to the player.</w:t>
+      </w:r>
     </w:p>
     <w:p>
       <w:pPr>
@@ -8041,45 +8455,33 @@
           <w:lang w:val="en-GB"/>
         </w:rPr>
       </w:pPr>
-      <w:bookmarkStart w:id="16" w:name="_Toc416700542"/>
-      <w:r>
-        <w:rPr>
-          <w:lang w:val="en-GB"/>
-        </w:rPr>
-        <w:t>Upgrades</w:t>
+      <w:bookmarkStart w:id="16" w:name="_Toc416771147"/>
+      <w:r>
+        <w:rPr>
+          <w:lang w:val="en-GB"/>
+        </w:rPr>
+        <w:t>Beans</w:t>
       </w:r>
       <w:bookmarkEnd w:id="16"/>
     </w:p>
     <w:p>
       <w:pPr>
-        <w:rPr>
-          <w:lang w:val="en-GB"/>
-        </w:rPr>
-      </w:pPr>
-      <w:r>
-        <w:rPr>
-          <w:lang w:val="en-GB"/>
-        </w:rPr>
-        <w:br/>
-        <w:t xml:space="preserve">This </w:t>
-      </w:r>
-      <w:r>
-        <w:rPr>
-          <w:lang w:val="en-GB"/>
-        </w:rPr>
-        <w:t xml:space="preserve">section </w:t>
-      </w:r>
-      <w:r>
-        <w:rPr>
-          <w:lang w:val="en-GB"/>
-        </w:rPr>
-        <w:t>will contain details on the upgrades available to the player.</w:t>
-      </w:r>
-      <w:r>
-        <w:rPr>
-          <w:lang w:val="en-GB"/>
-        </w:rPr>
-        <w:br/>
+        <w:ind w:left="576"/>
+        <w:rPr>
+          <w:lang w:val="en-GB"/>
+        </w:rPr>
+      </w:pPr>
+      <w:r>
+        <w:rPr>
+          <w:lang w:val="en-GB"/>
+        </w:rPr>
+        <w:t>Beans will drop from enemies killed as well as appear randomly on different parts of the levels. These are us</w:t>
+      </w:r>
+      <w:r>
+        <w:rPr>
+          <w:lang w:val="en-GB"/>
+        </w:rPr>
+        <w:t>ed to increase your fart gauge.</w:t>
       </w:r>
     </w:p>
     <w:p>
@@ -8089,33 +8491,27 @@
           <w:lang w:val="en-GB"/>
         </w:rPr>
       </w:pPr>
-      <w:bookmarkStart w:id="17" w:name="_Toc416700543"/>
-      <w:r>
-        <w:rPr>
-          <w:lang w:val="en-GB"/>
-        </w:rPr>
-        <w:t>Beans</w:t>
+      <w:bookmarkStart w:id="17" w:name="_Toc416771148"/>
+      <w:r>
+        <w:rPr>
+          <w:lang w:val="en-GB"/>
+        </w:rPr>
+        <w:t>Controls</w:t>
       </w:r>
       <w:bookmarkEnd w:id="17"/>
     </w:p>
     <w:p>
       <w:pPr>
-        <w:rPr>
-          <w:lang w:val="en-GB"/>
-        </w:rPr>
-      </w:pPr>
-      <w:r>
-        <w:rPr>
-          <w:lang w:val="en-GB"/>
-        </w:rPr>
-        <w:br/>
-        <w:t>Beans will drop from enemies killed as well as appear randomly on different parts of the levels. These are used to increase your fart gauge.</w:t>
-      </w:r>
-      <w:r>
-        <w:rPr>
-          <w:lang w:val="en-GB"/>
-        </w:rPr>
-        <w:br/>
+        <w:ind w:left="576"/>
+        <w:rPr>
+          <w:lang w:val="en-GB"/>
+        </w:rPr>
+      </w:pPr>
+      <w:r>
+        <w:rPr>
+          <w:lang w:val="en-GB"/>
+        </w:rPr>
+        <w:t>The controls for the game utilize touch controls. Players will slide their finger up and down to move the unicorn and press buttons to activate the other controls.</w:t>
       </w:r>
     </w:p>
     <w:p>
@@ -8125,70 +8521,71 @@
           <w:lang w:val="en-GB"/>
         </w:rPr>
       </w:pPr>
-      <w:bookmarkStart w:id="18" w:name="_Toc416700544"/>
-      <w:r>
-        <w:rPr>
-          <w:lang w:val="en-GB"/>
-        </w:rPr>
-        <w:t>Controls</w:t>
+      <w:bookmarkStart w:id="18" w:name="_Toc416771149"/>
+      <w:r>
+        <w:rPr>
+          <w:lang w:val="en-GB"/>
+        </w:rPr>
+        <w:t>Artificial Intelligence</w:t>
       </w:r>
       <w:bookmarkEnd w:id="18"/>
     </w:p>
     <w:p>
       <w:pPr>
-        <w:rPr>
-          <w:lang w:val="en-GB"/>
-        </w:rPr>
-      </w:pPr>
-      <w:r>
-        <w:rPr>
-          <w:lang w:val="en-GB"/>
-        </w:rPr>
-        <w:br/>
-        <w:t>The controls for the game utilize touch controls. Players will slide their finger up and down to move the unicorn and press buttons to activate the other controls.</w:t>
+        <w:ind w:left="432"/>
+        <w:rPr>
+          <w:lang w:val="en-GB"/>
+        </w:rPr>
+      </w:pPr>
+      <w:r>
+        <w:rPr>
+          <w:lang w:val="en-GB"/>
+        </w:rPr>
+        <w:t>The Artificial Intelligence will spawn at set locations throughout the level and follow a set path in a “roam” setting. Once the player is within 20m of an enemy, the enemy will engage “seek” mode and begin to head towards the player.</w:t>
       </w:r>
     </w:p>
     <w:p>
       <w:pPr>
-        <w:pStyle w:val="Heading1"/>
-        <w:rPr>
-          <w:lang w:val="en-GB"/>
-        </w:rPr>
-      </w:pPr>
-      <w:bookmarkStart w:id="19" w:name="_Toc416700545"/>
-      <w:r>
-        <w:rPr>
-          <w:lang w:val="en-GB"/>
-        </w:rPr>
-        <w:t>Character Stat</w:t>
-      </w:r>
-      <w:r>
-        <w:rPr>
-          <w:lang w:val="en-GB"/>
-        </w:rPr>
-        <w:t>s</w:t>
+        <w:ind w:left="432"/>
+        <w:rPr>
+          <w:lang w:val="en-GB"/>
+        </w:rPr>
+      </w:pPr>
+      <w:r>
+        <w:rPr>
+          <w:lang w:val="en-GB"/>
+        </w:rPr>
+        <w:t>The Artificial Intelligence will also try to choose the best path possible to also avoid the player’s fart cloud projectile.</w:t>
+      </w:r>
+    </w:p>
+    <w:p>
+      <w:pPr>
+        <w:pStyle w:val="Heading2"/>
+        <w:rPr>
+          <w:lang w:val="en-GB"/>
+        </w:rPr>
+      </w:pPr>
+      <w:bookmarkStart w:id="19" w:name="_Toc416771150"/>
+      <w:r>
+        <w:rPr>
+          <w:lang w:val="en-GB"/>
+        </w:rPr>
+        <w:t>Power-Ups</w:t>
       </w:r>
       <w:bookmarkEnd w:id="19"/>
     </w:p>
     <w:p>
-      <w:r>
-        <w:rPr>
-          <w:lang w:val="en-GB"/>
-        </w:rPr>
-        <w:br/>
-        <w:t xml:space="preserve">This </w:t>
-      </w:r>
-      <w:r>
-        <w:rPr>
-          <w:lang w:val="en-GB"/>
-        </w:rPr>
-        <w:t xml:space="preserve">section </w:t>
-      </w:r>
-      <w:r>
-        <w:rPr>
-          <w:lang w:val="en-GB"/>
-        </w:rPr>
-        <w:t>will contain an in depth look at the player’s stats.</w:t>
+      <w:pPr>
+        <w:ind w:left="432"/>
+        <w:rPr>
+          <w:lang w:val="en-GB"/>
+        </w:rPr>
+      </w:pPr>
+      <w:r>
+        <w:rPr>
+          <w:lang w:val="en-GB"/>
+        </w:rPr>
+        <w:t>There will be numerous power ups available for Fluffy to pick up. At this point in time there aren’t any ideas for them.</w:t>
       </w:r>
     </w:p>
     <w:p>
@@ -8198,45 +8595,117 @@
           <w:lang w:val="en-GB"/>
         </w:rPr>
       </w:pPr>
-      <w:bookmarkStart w:id="20" w:name="_Toc416700546"/>
-      <w:r>
-        <w:rPr>
-          <w:lang w:val="en-GB"/>
-        </w:rPr>
-        <w:t>Enemy</w:t>
-      </w:r>
-      <w:r>
-        <w:rPr>
-          <w:lang w:val="en-GB"/>
-        </w:rPr>
-        <w:t xml:space="preserve"> Stats</w:t>
-      </w:r>
+      <w:r>
+        <w:rPr>
+          <w:lang w:val="en-GB"/>
+        </w:rPr>
+        <w:t>Player and Enemy Stats</w:t>
+      </w:r>
+    </w:p>
+    <w:p>
+      <w:pPr>
+        <w:ind w:left="432"/>
+        <w:rPr>
+          <w:lang w:val="en-GB"/>
+        </w:rPr>
+      </w:pPr>
+      <w:r>
+        <w:rPr>
+          <w:lang w:val="en-GB"/>
+        </w:rPr>
+        <w:t xml:space="preserve">This </w:t>
+      </w:r>
+      <w:r>
+        <w:rPr>
+          <w:lang w:val="en-GB"/>
+        </w:rPr>
+        <w:t xml:space="preserve">section </w:t>
+      </w:r>
+      <w:r>
+        <w:rPr>
+          <w:lang w:val="en-GB"/>
+        </w:rPr>
+        <w:t>will contain an in depth look at the player’s</w:t>
+      </w:r>
+      <w:r>
+        <w:rPr>
+          <w:lang w:val="en-GB"/>
+        </w:rPr>
+        <w:t xml:space="preserve"> and varying enemy</w:t>
+      </w:r>
+      <w:r>
+        <w:rPr>
+          <w:lang w:val="en-GB"/>
+        </w:rPr>
+        <w:t xml:space="preserve"> stats.</w:t>
+      </w:r>
+      <w:r>
+        <w:rPr>
+          <w:lang w:val="en-GB"/>
+        </w:rPr>
+        <w:t xml:space="preserve"> Note: These are base stats and do not reflect what they can be when upgraded.</w:t>
+      </w:r>
+    </w:p>
+    <w:p>
+      <w:pPr>
+        <w:pStyle w:val="Heading2"/>
+      </w:pPr>
+      <w:r>
+        <w:t>Player Stats</w:t>
+      </w:r>
+    </w:p>
+    <w:p>
+      <w:pPr>
+        <w:ind w:left="576"/>
+      </w:pPr>
+      <w:r>
+        <w:rPr>
+          <w:b/>
+        </w:rPr>
+        <w:t>Fluffy</w:t>
+      </w:r>
+      <w:r>
+        <w:br/>
+        <w:t>Health: 3</w:t>
+      </w:r>
+      <w:r>
+        <w:br/>
+        <w:t>Damage: 1</w:t>
+      </w:r>
+    </w:p>
+    <w:p>
+      <w:pPr>
+        <w:pStyle w:val="Heading2"/>
+      </w:pPr>
+      <w:r>
+        <w:lastRenderedPageBreak/>
+        <w:t>Enemy Stats</w:t>
+      </w:r>
+      <w:bookmarkStart w:id="20" w:name="_GoBack"/>
       <w:bookmarkEnd w:id="20"/>
     </w:p>
     <w:p>
       <w:pPr>
-        <w:rPr>
-          <w:lang w:val="en-GB"/>
-        </w:rPr>
-      </w:pPr>
-      <w:r>
-        <w:rPr>
-          <w:lang w:val="en-GB"/>
+        <w:ind w:left="432"/>
+      </w:pPr>
+      <w:r>
+        <w:rPr>
+          <w:b/>
+        </w:rPr>
+        <w:t>Bully</w:t>
+      </w:r>
+      <w:r>
+        <w:rPr>
+          <w:b/>
         </w:rPr>
         <w:br/>
-        <w:t xml:space="preserve">This </w:t>
-      </w:r>
-      <w:r>
-        <w:rPr>
-          <w:lang w:val="en-GB"/>
-        </w:rPr>
-        <w:t xml:space="preserve">section </w:t>
-      </w:r>
-      <w:r>
-        <w:rPr>
-          <w:lang w:val="en-GB"/>
-        </w:rPr>
-        <w:t>will contain an in depth look at the stats of all enemies.</w:t>
+      </w:r>
+      <w:r>
+        <w:t>Health: 1</w:t>
+      </w:r>
+      <w:r>
+        <w:br/>
+        <w:t>Damage: 1</w:t>
       </w:r>
     </w:p>
     <w:p>
@@ -8246,31 +8715,23 @@
           <w:lang w:val="en-GB"/>
         </w:rPr>
       </w:pPr>
-      <w:bookmarkStart w:id="21" w:name="_Toc416700547"/>
-      <w:r>
-        <w:rPr>
-          <w:lang w:val="en-GB"/>
-        </w:rPr>
-        <w:lastRenderedPageBreak/>
+      <w:bookmarkStart w:id="21" w:name="_Toc416771153"/>
+      <w:r>
+        <w:rPr>
+          <w:lang w:val="en-GB"/>
+        </w:rPr>
         <w:t>Interface and Interface Usage</w:t>
       </w:r>
       <w:bookmarkEnd w:id="21"/>
     </w:p>
     <w:p>
       <w:pPr>
-        <w:rPr>
-          <w:lang w:val="en-GB"/>
-        </w:rPr>
-      </w:pPr>
-    </w:p>
-    <w:p>
-      <w:pPr>
         <w:pStyle w:val="Heading2"/>
         <w:rPr>
           <w:lang w:val="en-GB"/>
         </w:rPr>
       </w:pPr>
-      <w:bookmarkStart w:id="22" w:name="_Toc416700548"/>
+      <w:bookmarkStart w:id="22" w:name="_Toc416771154"/>
       <w:r>
         <w:rPr>
           <w:lang w:val="en-GB"/>
@@ -8281,33 +8742,32 @@
     </w:p>
     <w:p>
       <w:pPr>
-        <w:rPr>
-          <w:lang w:val="en-GB"/>
-        </w:rPr>
-      </w:pPr>
-      <w:r>
-        <w:rPr>
-          <w:lang w:val="en-GB"/>
-        </w:rPr>
-        <w:br/>
-        <w:t>The main menu will contain normal, key elements that your average Main Menu has. It will contain a Start and Options button.</w:t>
+        <w:ind w:left="576"/>
+        <w:rPr>
+          <w:lang w:val="en-GB"/>
+        </w:rPr>
+      </w:pPr>
+      <w:r>
+        <w:rPr>
+          <w:lang w:val="en-GB"/>
+        </w:rPr>
+        <w:t>The main menu will contain normal, key elements that your average Main Menu has. It will cont</w:t>
+      </w:r>
+      <w:r>
+        <w:rPr>
+          <w:lang w:val="en-GB"/>
+        </w:rPr>
+        <w:t>ain a Start and Options button.</w:t>
       </w:r>
     </w:p>
     <w:p>
       <w:pPr>
-        <w:rPr>
-          <w:lang w:val="en-GB"/>
-        </w:rPr>
-      </w:pPr>
-    </w:p>
-    <w:p>
-      <w:pPr>
         <w:pStyle w:val="Heading2"/>
         <w:rPr>
           <w:lang w:val="en-GB"/>
         </w:rPr>
       </w:pPr>
-      <w:bookmarkStart w:id="23" w:name="_Toc416700549"/>
+      <w:bookmarkStart w:id="23" w:name="_Toc416771155"/>
       <w:r>
         <w:rPr>
           <w:lang w:val="en-GB"/>
@@ -8318,15 +8778,15 @@
     </w:p>
     <w:p>
       <w:pPr>
-        <w:rPr>
-          <w:lang w:val="en-GB"/>
-        </w:rPr>
-      </w:pPr>
-      <w:r>
-        <w:rPr>
-          <w:lang w:val="en-GB"/>
-        </w:rPr>
-        <w:br/>
+        <w:ind w:left="432"/>
+        <w:rPr>
+          <w:lang w:val="en-GB"/>
+        </w:rPr>
+      </w:pPr>
+      <w:r>
+        <w:rPr>
+          <w:lang w:val="en-GB"/>
+        </w:rPr>
         <w:t>The game menu is the menu that appears when the player pauses the game. This menu should have Resume, Restart, Options and Quit buttons</w:t>
       </w:r>
     </w:p>
@@ -8337,7 +8797,7 @@
           <w:lang w:val="en-GB"/>
         </w:rPr>
       </w:pPr>
-      <w:bookmarkStart w:id="24" w:name="_Toc416700550"/>
+      <w:bookmarkStart w:id="24" w:name="_Toc416771156"/>
       <w:r>
         <w:rPr>
           <w:lang w:val="en-GB"/>
@@ -8348,48 +8808,95 @@
     </w:p>
     <w:p>
       <w:pPr>
-        <w:rPr>
-          <w:lang w:val="en-GB"/>
-        </w:rPr>
-      </w:pPr>
+        <w:pStyle w:val="Heading2"/>
+        <w:rPr>
+          <w:lang w:val="en-GB"/>
+        </w:rPr>
+      </w:pPr>
+      <w:bookmarkStart w:id="25" w:name="_Toc416771157"/>
+      <w:r>
+        <w:rPr>
+          <w:lang w:val="en-GB"/>
+        </w:rPr>
+        <w:t>Game Flow Diagram</w:t>
+      </w:r>
+      <w:bookmarkEnd w:id="25"/>
+      <w:r>
+        <w:rPr>
+          <w:lang w:val="en-GB"/>
+        </w:rPr>
+        <w:t xml:space="preserve"> </w:t>
+      </w:r>
     </w:p>
     <w:p>
       <w:pPr>
-        <w:pStyle w:val="Heading2"/>
-        <w:rPr>
-          <w:lang w:val="en-GB"/>
-        </w:rPr>
-      </w:pPr>
-      <w:bookmarkStart w:id="25" w:name="_Toc416700551"/>
-      <w:r>
-        <w:rPr>
-          <w:lang w:val="en-GB"/>
-        </w:rPr>
-        <w:t>Game Flow Diagram</w:t>
-      </w:r>
-      <w:bookmarkEnd w:id="25"/>
-      <w:r>
-        <w:rPr>
-          <w:lang w:val="en-GB"/>
-        </w:rPr>
-        <w:t xml:space="preserve"> </w:t>
+        <w:rPr>
+          <w:lang w:val="en-GB"/>
+        </w:rPr>
+      </w:pPr>
+      <w:r>
+        <w:rPr>
+          <w:noProof/>
+          <w:lang w:eastAsia="en-CA"/>
+        </w:rPr>
+        <w:drawing>
+          <wp:inline distT="0" distB="0" distL="0" distR="0" wp14:anchorId="5E34396F" wp14:editId="3769851A">
+            <wp:extent cx="5924550" cy="2228850"/>
+            <wp:effectExtent l="0" t="0" r="0" b="0"/>
+            <wp:docPr id="33" name="Picture 33" descr="C:\Users\Andrew\AppData\Local\Microsoft\Windows\INetCache\Content.Word\FUGDD.PNG"/>
+            <wp:cNvGraphicFramePr>
+              <a:graphicFrameLocks xmlns:a="http://schemas.openxmlformats.org/drawingml/2006/main" noChangeAspect="1"/>
+            </wp:cNvGraphicFramePr>
+            <a:graphic xmlns:a="http://schemas.openxmlformats.org/drawingml/2006/main">
+              <a:graphicData uri="http://schemas.openxmlformats.org/drawingml/2006/picture">
+                <pic:pic xmlns:pic="http://schemas.openxmlformats.org/drawingml/2006/picture">
+                  <pic:nvPicPr>
+                    <pic:cNvPr id="0" name="Picture 3" descr="C:\Users\Andrew\AppData\Local\Microsoft\Windows\INetCache\Content.Word\FUGDD.PNG"/>
+                    <pic:cNvPicPr>
+                      <a:picLocks noChangeAspect="1" noChangeArrowheads="1"/>
+                    </pic:cNvPicPr>
+                  </pic:nvPicPr>
+                  <pic:blipFill>
+                    <a:blip r:embed="rId8" cstate="print">
+                      <a:extLst>
+                        <a:ext uri="{28A0092B-C50C-407E-A947-70E740481C1C}">
+                          <a14:useLocalDpi xmlns:a14="http://schemas.microsoft.com/office/drawing/2010/main" val="0"/>
+                        </a:ext>
+                      </a:extLst>
+                    </a:blip>
+                    <a:srcRect/>
+                    <a:stretch>
+                      <a:fillRect/>
+                    </a:stretch>
+                  </pic:blipFill>
+                  <pic:spPr bwMode="auto">
+                    <a:xfrm>
+                      <a:off x="0" y="0"/>
+                      <a:ext cx="5924550" cy="2228850"/>
+                    </a:xfrm>
+                    <a:prstGeom prst="rect">
+                      <a:avLst/>
+                    </a:prstGeom>
+                    <a:noFill/>
+                    <a:ln>
+                      <a:noFill/>
+                    </a:ln>
+                  </pic:spPr>
+                </pic:pic>
+              </a:graphicData>
+            </a:graphic>
+          </wp:inline>
+        </w:drawing>
       </w:r>
     </w:p>
     <w:p>
       <w:pPr>
-        <w:rPr>
-          <w:lang w:val="en-GB"/>
-        </w:rPr>
-      </w:pPr>
-    </w:p>
-    <w:p>
-      <w:pPr>
         <w:pStyle w:val="Heading1"/>
         <w:rPr>
           <w:lang w:val="en-GB"/>
         </w:rPr>
       </w:pPr>
-      <w:bookmarkStart w:id="26" w:name="_Toc416700552"/>
+      <w:bookmarkStart w:id="26" w:name="_Toc416771158"/>
       <w:r>
         <w:rPr>
           <w:lang w:val="en-GB"/>
@@ -8400,15 +8907,15 @@
     </w:p>
     <w:p>
       <w:pPr>
-        <w:rPr>
-          <w:lang w:val="en-GB"/>
-        </w:rPr>
-      </w:pPr>
-      <w:r>
-        <w:rPr>
-          <w:lang w:val="en-GB"/>
-        </w:rPr>
-        <w:br/>
+        <w:ind w:left="432"/>
+        <w:rPr>
+          <w:lang w:val="en-GB"/>
+        </w:rPr>
+      </w:pPr>
+      <w:r>
+        <w:rPr>
+          <w:lang w:val="en-GB"/>
+        </w:rPr>
         <w:t>This section will contain all audio information, in the following format:</w:t>
       </w:r>
       <w:r>
@@ -8566,33 +9073,36 @@
       <w:pPr>
         <w:pStyle w:val="Heading1"/>
       </w:pPr>
-      <w:bookmarkStart w:id="27" w:name="_Toc416700553"/>
-      <w:r>
+      <w:bookmarkStart w:id="27" w:name="_Toc416771159"/>
+      <w:r>
+        <w:lastRenderedPageBreak/>
         <w:t>Notes</w:t>
       </w:r>
       <w:bookmarkEnd w:id="27"/>
     </w:p>
     <w:p>
-      <w:r>
-        <w:br/>
+      <w:pPr>
+        <w:ind w:left="432"/>
+      </w:pPr>
+      <w:r>
         <w:t>This section will contain any important notes, such as copyright information for any art or audio that is not suited for other places in the document.</w:t>
       </w:r>
     </w:p>
-    <w:p/>
     <w:p>
       <w:pPr>
         <w:pStyle w:val="Heading1"/>
       </w:pPr>
-      <w:bookmarkStart w:id="28" w:name="_Toc416700554"/>
-      <w:r>
-        <w:lastRenderedPageBreak/>
+      <w:bookmarkStart w:id="28" w:name="_Toc416771160"/>
+      <w:r>
         <w:t>Wish list</w:t>
       </w:r>
       <w:bookmarkEnd w:id="28"/>
     </w:p>
     <w:p>
-      <w:r>
-        <w:br/>
+      <w:pPr>
+        <w:ind w:left="360"/>
+      </w:pPr>
+      <w:r>
         <w:t>Here will be the list of features we would like to have in the game, but may not be able to fit into the timeline.</w:t>
       </w:r>
       <w:r>
@@ -8615,30 +9125,40 @@
       <w:pPr>
         <w:pStyle w:val="Heading1"/>
       </w:pPr>
-      <w:bookmarkStart w:id="29" w:name="_Toc416700555"/>
+      <w:bookmarkStart w:id="29" w:name="_Toc416771161"/>
       <w:r>
         <w:t>Development Technical Milestones</w:t>
       </w:r>
       <w:bookmarkEnd w:id="29"/>
     </w:p>
     <w:p>
-      <w:r>
-        <w:br/>
+      <w:pPr>
+        <w:ind w:left="432"/>
+      </w:pPr>
+      <w:r>
         <w:t>The following describes the technical goals that are required to be met during the development phases of the creation of the game along with their respective deadlines.</w:t>
       </w:r>
     </w:p>
-    <w:p/>
     <w:p>
       <w:pPr>
         <w:pStyle w:val="Heading2"/>
       </w:pPr>
-      <w:bookmarkStart w:id="30" w:name="_Toc416700556"/>
+      <w:bookmarkStart w:id="30" w:name="_Toc416771162"/>
       <w:r>
         <w:t>Alpha Version</w:t>
       </w:r>
       <w:bookmarkEnd w:id="30"/>
     </w:p>
     <w:p>
+      <w:pPr>
+        <w:ind w:firstLine="432"/>
+        <w:rPr>
+          <w:b/>
+          <w:sz w:val="28"/>
+          <w:szCs w:val="28"/>
+          <w:u w:val="single"/>
+        </w:rPr>
+      </w:pPr>
       <w:r>
         <w:rPr>
           <w:b/>
@@ -8737,7 +9257,7 @@
       <w:pPr>
         <w:pStyle w:val="Heading2"/>
       </w:pPr>
-      <w:bookmarkStart w:id="31" w:name="_Toc416700557"/>
+      <w:bookmarkStart w:id="31" w:name="_Toc416771163"/>
       <w:r>
         <w:t>Beta Version</w:t>
       </w:r>
@@ -8745,6 +9265,7 @@
     </w:p>
     <w:p>
       <w:pPr>
+        <w:ind w:firstLine="360"/>
         <w:rPr>
           <w:b/>
           <w:sz w:val="28"/>
@@ -8880,7 +9401,7 @@
       <w:pPr>
         <w:pStyle w:val="Heading2"/>
       </w:pPr>
-      <w:bookmarkStart w:id="32" w:name="_Toc416700558"/>
+      <w:bookmarkStart w:id="32" w:name="_Toc416771164"/>
       <w:r>
         <w:lastRenderedPageBreak/>
         <w:t>Silver Version</w:t>
@@ -8889,6 +9410,7 @@
     </w:p>
     <w:p>
       <w:pPr>
+        <w:ind w:firstLine="360"/>
         <w:rPr>
           <w:b/>
           <w:sz w:val="28"/>
@@ -9018,7 +9540,7 @@
       <w:pPr>
         <w:pStyle w:val="Heading2"/>
       </w:pPr>
-      <w:bookmarkStart w:id="33" w:name="_Toc416700559"/>
+      <w:bookmarkStart w:id="33" w:name="_Toc416771165"/>
       <w:r>
         <w:t>Gold Version</w:t>
       </w:r>
@@ -9026,6 +9548,7 @@
     </w:p>
     <w:p>
       <w:pPr>
+        <w:ind w:firstLine="360"/>
         <w:rPr>
           <w:b/>
           <w:sz w:val="28"/>
@@ -9762,7 +10285,7 @@
       <w:lvlText w:val=""/>
       <w:lvlJc w:val="left"/>
       <w:pPr>
-        <w:ind w:left="720" w:hanging="360"/>
+        <w:ind w:left="1080" w:hanging="360"/>
       </w:pPr>
       <w:rPr>
         <w:rFonts w:ascii="Symbol" w:hAnsi="Symbol" w:hint="default"/>
@@ -9774,7 +10297,7 @@
       <w:lvlText w:val="o"/>
       <w:lvlJc w:val="left"/>
       <w:pPr>
-        <w:ind w:left="1440" w:hanging="360"/>
+        <w:ind w:left="1800" w:hanging="360"/>
       </w:pPr>
       <w:rPr>
         <w:rFonts w:ascii="Courier New" w:hAnsi="Courier New" w:cs="Courier New" w:hint="default"/>
@@ -9786,7 +10309,7 @@
       <w:lvlText w:val=""/>
       <w:lvlJc w:val="left"/>
       <w:pPr>
-        <w:ind w:left="2160" w:hanging="360"/>
+        <w:ind w:left="2520" w:hanging="360"/>
       </w:pPr>
       <w:rPr>
         <w:rFonts w:ascii="Wingdings" w:hAnsi="Wingdings" w:hint="default"/>
@@ -9798,7 +10321,7 @@
       <w:lvlText w:val=""/>
       <w:lvlJc w:val="left"/>
       <w:pPr>
-        <w:ind w:left="2880" w:hanging="360"/>
+        <w:ind w:left="3240" w:hanging="360"/>
       </w:pPr>
       <w:rPr>
         <w:rFonts w:ascii="Symbol" w:hAnsi="Symbol" w:hint="default"/>
@@ -9810,7 +10333,7 @@
       <w:lvlText w:val="o"/>
       <w:lvlJc w:val="left"/>
       <w:pPr>
-        <w:ind w:left="3600" w:hanging="360"/>
+        <w:ind w:left="3960" w:hanging="360"/>
       </w:pPr>
       <w:rPr>
         <w:rFonts w:ascii="Courier New" w:hAnsi="Courier New" w:cs="Courier New" w:hint="default"/>
@@ -9822,7 +10345,7 @@
       <w:lvlText w:val=""/>
       <w:lvlJc w:val="left"/>
       <w:pPr>
-        <w:ind w:left="4320" w:hanging="360"/>
+        <w:ind w:left="4680" w:hanging="360"/>
       </w:pPr>
       <w:rPr>
         <w:rFonts w:ascii="Wingdings" w:hAnsi="Wingdings" w:hint="default"/>
@@ -9834,7 +10357,7 @@
       <w:lvlText w:val=""/>
       <w:lvlJc w:val="left"/>
       <w:pPr>
-        <w:ind w:left="5040" w:hanging="360"/>
+        <w:ind w:left="5400" w:hanging="360"/>
       </w:pPr>
       <w:rPr>
         <w:rFonts w:ascii="Symbol" w:hAnsi="Symbol" w:hint="default"/>
@@ -9846,7 +10369,7 @@
       <w:lvlText w:val="o"/>
       <w:lvlJc w:val="left"/>
       <w:pPr>
-        <w:ind w:left="5760" w:hanging="360"/>
+        <w:ind w:left="6120" w:hanging="360"/>
       </w:pPr>
       <w:rPr>
         <w:rFonts w:ascii="Courier New" w:hAnsi="Courier New" w:cs="Courier New" w:hint="default"/>
@@ -9858,7 +10381,7 @@
       <w:lvlText w:val=""/>
       <w:lvlJc w:val="left"/>
       <w:pPr>
-        <w:ind w:left="6480" w:hanging="360"/>
+        <w:ind w:left="6840" w:hanging="360"/>
       </w:pPr>
       <w:rPr>
         <w:rFonts w:ascii="Wingdings" w:hAnsi="Wingdings" w:hint="default"/>
@@ -9875,7 +10398,7 @@
       <w:lvlText w:val=""/>
       <w:lvlJc w:val="left"/>
       <w:pPr>
-        <w:ind w:left="720" w:hanging="360"/>
+        <w:ind w:left="936" w:hanging="360"/>
       </w:pPr>
       <w:rPr>
         <w:rFonts w:ascii="Symbol" w:hAnsi="Symbol" w:hint="default"/>
@@ -9887,7 +10410,7 @@
       <w:lvlText w:val="o"/>
       <w:lvlJc w:val="left"/>
       <w:pPr>
-        <w:ind w:left="1440" w:hanging="360"/>
+        <w:ind w:left="1656" w:hanging="360"/>
       </w:pPr>
       <w:rPr>
         <w:rFonts w:ascii="Courier New" w:hAnsi="Courier New" w:cs="Courier New" w:hint="default"/>
@@ -9899,7 +10422,7 @@
       <w:lvlText w:val=""/>
       <w:lvlJc w:val="left"/>
       <w:pPr>
-        <w:ind w:left="2160" w:hanging="360"/>
+        <w:ind w:left="2376" w:hanging="360"/>
       </w:pPr>
       <w:rPr>
         <w:rFonts w:ascii="Wingdings" w:hAnsi="Wingdings" w:hint="default"/>
@@ -9911,7 +10434,7 @@
       <w:lvlText w:val=""/>
       <w:lvlJc w:val="left"/>
       <w:pPr>
-        <w:ind w:left="2880" w:hanging="360"/>
+        <w:ind w:left="3096" w:hanging="360"/>
       </w:pPr>
       <w:rPr>
         <w:rFonts w:ascii="Symbol" w:hAnsi="Symbol" w:hint="default"/>
@@ -9923,7 +10446,7 @@
       <w:lvlText w:val="o"/>
       <w:lvlJc w:val="left"/>
       <w:pPr>
-        <w:ind w:left="3600" w:hanging="360"/>
+        <w:ind w:left="3816" w:hanging="360"/>
       </w:pPr>
       <w:rPr>
         <w:rFonts w:ascii="Courier New" w:hAnsi="Courier New" w:cs="Courier New" w:hint="default"/>
@@ -9935,7 +10458,7 @@
       <w:lvlText w:val=""/>
       <w:lvlJc w:val="left"/>
       <w:pPr>
-        <w:ind w:left="4320" w:hanging="360"/>
+        <w:ind w:left="4536" w:hanging="360"/>
       </w:pPr>
       <w:rPr>
         <w:rFonts w:ascii="Wingdings" w:hAnsi="Wingdings" w:hint="default"/>
@@ -9947,7 +10470,7 @@
       <w:lvlText w:val=""/>
       <w:lvlJc w:val="left"/>
       <w:pPr>
-        <w:ind w:left="5040" w:hanging="360"/>
+        <w:ind w:left="5256" w:hanging="360"/>
       </w:pPr>
       <w:rPr>
         <w:rFonts w:ascii="Symbol" w:hAnsi="Symbol" w:hint="default"/>
@@ -9959,7 +10482,7 @@
       <w:lvlText w:val="o"/>
       <w:lvlJc w:val="left"/>
       <w:pPr>
-        <w:ind w:left="5760" w:hanging="360"/>
+        <w:ind w:left="5976" w:hanging="360"/>
       </w:pPr>
       <w:rPr>
         <w:rFonts w:ascii="Courier New" w:hAnsi="Courier New" w:cs="Courier New" w:hint="default"/>
@@ -9971,7 +10494,7 @@
       <w:lvlText w:val=""/>
       <w:lvlJc w:val="left"/>
       <w:pPr>
-        <w:ind w:left="6480" w:hanging="360"/>
+        <w:ind w:left="6696" w:hanging="360"/>
       </w:pPr>
       <w:rPr>
         <w:rFonts w:ascii="Wingdings" w:hAnsi="Wingdings" w:hint="default"/>
@@ -9988,7 +10511,7 @@
       <w:lvlText w:val=""/>
       <w:lvlJc w:val="left"/>
       <w:pPr>
-        <w:ind w:left="720" w:hanging="360"/>
+        <w:ind w:left="1080" w:hanging="360"/>
       </w:pPr>
       <w:rPr>
         <w:rFonts w:ascii="Symbol" w:hAnsi="Symbol" w:hint="default"/>
@@ -10000,7 +10523,7 @@
       <w:lvlText w:val="o"/>
       <w:lvlJc w:val="left"/>
       <w:pPr>
-        <w:ind w:left="1440" w:hanging="360"/>
+        <w:ind w:left="1800" w:hanging="360"/>
       </w:pPr>
       <w:rPr>
         <w:rFonts w:ascii="Courier New" w:hAnsi="Courier New" w:cs="Courier New" w:hint="default"/>
@@ -10012,7 +10535,7 @@
       <w:lvlText w:val=""/>
       <w:lvlJc w:val="left"/>
       <w:pPr>
-        <w:ind w:left="2160" w:hanging="360"/>
+        <w:ind w:left="2520" w:hanging="360"/>
       </w:pPr>
       <w:rPr>
         <w:rFonts w:ascii="Wingdings" w:hAnsi="Wingdings" w:hint="default"/>
@@ -10024,7 +10547,7 @@
       <w:lvlText w:val=""/>
       <w:lvlJc w:val="left"/>
       <w:pPr>
-        <w:ind w:left="2880" w:hanging="360"/>
+        <w:ind w:left="3240" w:hanging="360"/>
       </w:pPr>
       <w:rPr>
         <w:rFonts w:ascii="Symbol" w:hAnsi="Symbol" w:hint="default"/>
@@ -10036,7 +10559,7 @@
       <w:lvlText w:val="o"/>
       <w:lvlJc w:val="left"/>
       <w:pPr>
-        <w:ind w:left="3600" w:hanging="360"/>
+        <w:ind w:left="3960" w:hanging="360"/>
       </w:pPr>
       <w:rPr>
         <w:rFonts w:ascii="Courier New" w:hAnsi="Courier New" w:cs="Courier New" w:hint="default"/>
@@ -10048,7 +10571,7 @@
       <w:lvlText w:val=""/>
       <w:lvlJc w:val="left"/>
       <w:pPr>
-        <w:ind w:left="4320" w:hanging="360"/>
+        <w:ind w:left="4680" w:hanging="360"/>
       </w:pPr>
       <w:rPr>
         <w:rFonts w:ascii="Wingdings" w:hAnsi="Wingdings" w:hint="default"/>
@@ -10060,7 +10583,7 @@
       <w:lvlText w:val=""/>
       <w:lvlJc w:val="left"/>
       <w:pPr>
-        <w:ind w:left="5040" w:hanging="360"/>
+        <w:ind w:left="5400" w:hanging="360"/>
       </w:pPr>
       <w:rPr>
         <w:rFonts w:ascii="Symbol" w:hAnsi="Symbol" w:hint="default"/>
@@ -10072,7 +10595,7 @@
       <w:lvlText w:val="o"/>
       <w:lvlJc w:val="left"/>
       <w:pPr>
-        <w:ind w:left="5760" w:hanging="360"/>
+        <w:ind w:left="6120" w:hanging="360"/>
       </w:pPr>
       <w:rPr>
         <w:rFonts w:ascii="Courier New" w:hAnsi="Courier New" w:cs="Courier New" w:hint="default"/>
@@ -10084,7 +10607,7 @@
       <w:lvlText w:val=""/>
       <w:lvlJc w:val="left"/>
       <w:pPr>
-        <w:ind w:left="6480" w:hanging="360"/>
+        <w:ind w:left="6840" w:hanging="360"/>
       </w:pPr>
       <w:rPr>
         <w:rFonts w:ascii="Wingdings" w:hAnsi="Wingdings" w:hint="default"/>
@@ -10192,19 +10715,19 @@
       <w:lvlText w:val=""/>
       <w:lvlJc w:val="left"/>
       <w:pPr>
-        <w:ind w:left="720" w:hanging="360"/>
+        <w:ind w:left="792" w:hanging="360"/>
       </w:pPr>
       <w:rPr>
         <w:rFonts w:ascii="Symbol" w:hAnsi="Symbol" w:hint="default"/>
       </w:rPr>
     </w:lvl>
-    <w:lvl w:ilvl="1" w:tplc="10090003" w:tentative="1">
+    <w:lvl w:ilvl="1" w:tplc="10090003">
       <w:start w:val="1"/>
       <w:numFmt w:val="bullet"/>
       <w:lvlText w:val="o"/>
       <w:lvlJc w:val="left"/>
       <w:pPr>
-        <w:ind w:left="1440" w:hanging="360"/>
+        <w:ind w:left="1512" w:hanging="360"/>
       </w:pPr>
       <w:rPr>
         <w:rFonts w:ascii="Courier New" w:hAnsi="Courier New" w:cs="Courier New" w:hint="default"/>
@@ -10216,7 +10739,7 @@
       <w:lvlText w:val=""/>
       <w:lvlJc w:val="left"/>
       <w:pPr>
-        <w:ind w:left="2160" w:hanging="360"/>
+        <w:ind w:left="2232" w:hanging="360"/>
       </w:pPr>
       <w:rPr>
         <w:rFonts w:ascii="Wingdings" w:hAnsi="Wingdings" w:hint="default"/>
@@ -10228,7 +10751,7 @@
       <w:lvlText w:val=""/>
       <w:lvlJc w:val="left"/>
       <w:pPr>
-        <w:ind w:left="2880" w:hanging="360"/>
+        <w:ind w:left="2952" w:hanging="360"/>
       </w:pPr>
       <w:rPr>
         <w:rFonts w:ascii="Symbol" w:hAnsi="Symbol" w:hint="default"/>
@@ -10240,7 +10763,7 @@
       <w:lvlText w:val="o"/>
       <w:lvlJc w:val="left"/>
       <w:pPr>
-        <w:ind w:left="3600" w:hanging="360"/>
+        <w:ind w:left="3672" w:hanging="360"/>
       </w:pPr>
       <w:rPr>
         <w:rFonts w:ascii="Courier New" w:hAnsi="Courier New" w:cs="Courier New" w:hint="default"/>
@@ -10252,7 +10775,7 @@
       <w:lvlText w:val=""/>
       <w:lvlJc w:val="left"/>
       <w:pPr>
-        <w:ind w:left="4320" w:hanging="360"/>
+        <w:ind w:left="4392" w:hanging="360"/>
       </w:pPr>
       <w:rPr>
         <w:rFonts w:ascii="Wingdings" w:hAnsi="Wingdings" w:hint="default"/>
@@ -10264,7 +10787,7 @@
       <w:lvlText w:val=""/>
       <w:lvlJc w:val="left"/>
       <w:pPr>
-        <w:ind w:left="5040" w:hanging="360"/>
+        <w:ind w:left="5112" w:hanging="360"/>
       </w:pPr>
       <w:rPr>
         <w:rFonts w:ascii="Symbol" w:hAnsi="Symbol" w:hint="default"/>
@@ -10276,7 +10799,7 @@
       <w:lvlText w:val="o"/>
       <w:lvlJc w:val="left"/>
       <w:pPr>
-        <w:ind w:left="5760" w:hanging="360"/>
+        <w:ind w:left="5832" w:hanging="360"/>
       </w:pPr>
       <w:rPr>
         <w:rFonts w:ascii="Courier New" w:hAnsi="Courier New" w:cs="Courier New" w:hint="default"/>
@@ -10288,7 +10811,7 @@
       <w:lvlText w:val=""/>
       <w:lvlJc w:val="left"/>
       <w:pPr>
-        <w:ind w:left="6480" w:hanging="360"/>
+        <w:ind w:left="6552" w:hanging="360"/>
       </w:pPr>
       <w:rPr>
         <w:rFonts w:ascii="Wingdings" w:hAnsi="Wingdings" w:hint="default"/>
@@ -10305,7 +10828,7 @@
       <w:lvlText w:val=""/>
       <w:lvlJc w:val="left"/>
       <w:pPr>
-        <w:ind w:left="720" w:hanging="360"/>
+        <w:ind w:left="1080" w:hanging="360"/>
       </w:pPr>
       <w:rPr>
         <w:rFonts w:ascii="Symbol" w:hAnsi="Symbol" w:hint="default"/>
@@ -10317,7 +10840,7 @@
       <w:lvlText w:val="o"/>
       <w:lvlJc w:val="left"/>
       <w:pPr>
-        <w:ind w:left="1440" w:hanging="360"/>
+        <w:ind w:left="1800" w:hanging="360"/>
       </w:pPr>
       <w:rPr>
         <w:rFonts w:ascii="Courier New" w:hAnsi="Courier New" w:cs="Courier New" w:hint="default"/>
@@ -10329,7 +10852,7 @@
       <w:lvlText w:val=""/>
       <w:lvlJc w:val="left"/>
       <w:pPr>
-        <w:ind w:left="2160" w:hanging="360"/>
+        <w:ind w:left="2520" w:hanging="360"/>
       </w:pPr>
       <w:rPr>
         <w:rFonts w:ascii="Wingdings" w:hAnsi="Wingdings" w:hint="default"/>
@@ -10341,7 +10864,7 @@
       <w:lvlText w:val=""/>
       <w:lvlJc w:val="left"/>
       <w:pPr>
-        <w:ind w:left="2880" w:hanging="360"/>
+        <w:ind w:left="3240" w:hanging="360"/>
       </w:pPr>
       <w:rPr>
         <w:rFonts w:ascii="Symbol" w:hAnsi="Symbol" w:hint="default"/>
@@ -10353,7 +10876,7 @@
       <w:lvlText w:val="o"/>
       <w:lvlJc w:val="left"/>
       <w:pPr>
-        <w:ind w:left="3600" w:hanging="360"/>
+        <w:ind w:left="3960" w:hanging="360"/>
       </w:pPr>
       <w:rPr>
         <w:rFonts w:ascii="Courier New" w:hAnsi="Courier New" w:cs="Courier New" w:hint="default"/>
@@ -10365,7 +10888,7 @@
       <w:lvlText w:val=""/>
       <w:lvlJc w:val="left"/>
       <w:pPr>
-        <w:ind w:left="4320" w:hanging="360"/>
+        <w:ind w:left="4680" w:hanging="360"/>
       </w:pPr>
       <w:rPr>
         <w:rFonts w:ascii="Wingdings" w:hAnsi="Wingdings" w:hint="default"/>
@@ -10377,7 +10900,7 @@
       <w:lvlText w:val=""/>
       <w:lvlJc w:val="left"/>
       <w:pPr>
-        <w:ind w:left="5040" w:hanging="360"/>
+        <w:ind w:left="5400" w:hanging="360"/>
       </w:pPr>
       <w:rPr>
         <w:rFonts w:ascii="Symbol" w:hAnsi="Symbol" w:hint="default"/>
@@ -10389,7 +10912,7 @@
       <w:lvlText w:val="o"/>
       <w:lvlJc w:val="left"/>
       <w:pPr>
-        <w:ind w:left="5760" w:hanging="360"/>
+        <w:ind w:left="6120" w:hanging="360"/>
       </w:pPr>
       <w:rPr>
         <w:rFonts w:ascii="Courier New" w:hAnsi="Courier New" w:cs="Courier New" w:hint="default"/>
@@ -10401,7 +10924,7 @@
       <w:lvlText w:val=""/>
       <w:lvlJc w:val="left"/>
       <w:pPr>
-        <w:ind w:left="6480" w:hanging="360"/>
+        <w:ind w:left="6840" w:hanging="360"/>
       </w:pPr>
       <w:rPr>
         <w:rFonts w:ascii="Wingdings" w:hAnsi="Wingdings" w:hint="default"/>
@@ -12585,7 +13108,6 @@
       <w:spacing w:after="0" w:line="240" w:lineRule="auto"/>
     </w:pPr>
     <w:tblPr>
-      <w:tblInd w:w="0" w:type="dxa"/>
       <w:tblBorders>
         <w:top w:val="single" w:sz="4" w:space="0" w:color="auto"/>
         <w:left w:val="single" w:sz="4" w:space="0" w:color="auto"/>
@@ -12594,12 +13116,6 @@
         <w:insideH w:val="single" w:sz="4" w:space="0" w:color="auto"/>
         <w:insideV w:val="single" w:sz="4" w:space="0" w:color="auto"/>
       </w:tblBorders>
-      <w:tblCellMar>
-        <w:top w:w="0" w:type="dxa"/>
-        <w:left w:w="108" w:type="dxa"/>
-        <w:bottom w:w="0" w:type="dxa"/>
-        <w:right w:w="108" w:type="dxa"/>
-      </w:tblCellMar>
     </w:tblPr>
   </w:style>
   <w:style w:type="paragraph" w:customStyle="1" w:styleId="Standard">
@@ -12618,6 +13134,36 @@
       <w:sz w:val="24"/>
       <w:szCs w:val="24"/>
       <w:lang w:val="en-GB" w:eastAsia="zh-CN" w:bidi="hi-IN"/>
+    </w:rPr>
+  </w:style>
+  <w:style w:type="paragraph" w:styleId="BalloonText">
+    <w:name w:val="Balloon Text"/>
+    <w:basedOn w:val="Normal"/>
+    <w:link w:val="BalloonTextChar"/>
+    <w:uiPriority w:val="99"/>
+    <w:semiHidden/>
+    <w:unhideWhenUsed/>
+    <w:rsid w:val="00AF6DDB"/>
+    <w:pPr>
+      <w:spacing w:after="0" w:line="240" w:lineRule="auto"/>
+    </w:pPr>
+    <w:rPr>
+      <w:rFonts w:ascii="Segoe UI" w:hAnsi="Segoe UI" w:cs="Segoe UI"/>
+      <w:sz w:val="18"/>
+      <w:szCs w:val="18"/>
+    </w:rPr>
+  </w:style>
+  <w:style w:type="character" w:customStyle="1" w:styleId="BalloonTextChar">
+    <w:name w:val="Balloon Text Char"/>
+    <w:basedOn w:val="DefaultParagraphFont"/>
+    <w:link w:val="BalloonText"/>
+    <w:uiPriority w:val="99"/>
+    <w:semiHidden/>
+    <w:rsid w:val="00AF6DDB"/>
+    <w:rPr>
+      <w:rFonts w:ascii="Segoe UI" w:hAnsi="Segoe UI" w:cs="Segoe UI"/>
+      <w:sz w:val="18"/>
+      <w:szCs w:val="18"/>
     </w:rPr>
   </w:style>
 </w:styles>
@@ -12908,7 +13454,7 @@
 </file>
 
 <file path=customXml/itemProps2.xml><?xml version="1.0" encoding="utf-8"?>
-<ds:datastoreItem xmlns:ds="http://schemas.openxmlformats.org/officeDocument/2006/customXml" ds:itemID="{46FB2FFA-3F3C-4686-9205-48C76655803C}">
+<ds:datastoreItem xmlns:ds="http://schemas.openxmlformats.org/officeDocument/2006/customXml" ds:itemID="{D0CE1010-A443-440E-8C7E-42918F68F9ED}">
   <ds:schemaRefs>
     <ds:schemaRef ds:uri="http://schemas.openxmlformats.org/officeDocument/2006/bibliography"/>
   </ds:schemaRefs>

</xml_diff>

<commit_message>
added minor enemy changes
</commit_message>
<xml_diff>
--- a/GameDocs/FluffyUnicornVGDD.docx
+++ b/GameDocs/FluffyUnicornVGDD.docx
@@ -27,7 +27,6 @@
           <w:r>
             <w:rPr>
               <w:noProof/>
-              <w:lang w:val="en-CA" w:eastAsia="en-CA"/>
             </w:rPr>
             <mc:AlternateContent>
               <mc:Choice Requires="wpg">
@@ -158,6 +157,7 @@
                                       <w:calendar w:val="gregorian"/>
                                     </w:date>
                                   </w:sdtPr>
+                                  <w:sdtEndPr/>
                                   <w:sdtContent>
                                     <w:p>
                                       <w:pPr>
@@ -3811,7 +3811,7 @@
           <w:r>
             <w:rPr>
               <w:noProof/>
-              <w:lang w:eastAsia="en-CA"/>
+              <w:lang w:val="en-US"/>
             </w:rPr>
             <mc:AlternateContent>
               <mc:Choice Requires="wps">
@@ -3965,7 +3965,7 @@
           <w:r>
             <w:rPr>
               <w:noProof/>
-              <w:lang w:eastAsia="en-CA"/>
+              <w:lang w:val="en-US"/>
             </w:rPr>
             <mc:AlternateContent>
               <mc:Choice Requires="wps">
@@ -4146,7 +4146,7 @@
           <w:r>
             <w:rPr>
               <w:noProof/>
-              <w:lang w:eastAsia="en-CA"/>
+              <w:lang w:val="en-US"/>
             </w:rPr>
             <mc:AlternateContent>
               <mc:Choice Requires="wps">
@@ -4258,6 +4258,7 @@
                                     <w:dataBinding w:prefixMappings="xmlns:ns0='http://purl.org/dc/elements/1.1/' xmlns:ns1='http://schemas.openxmlformats.org/package/2006/metadata/core-properties' " w:xpath="/ns1:coreProperties[1]/ns0:subject[1]" w:storeItemID="{6C3C8BC8-F283-45AE-878A-BAB7291924A1}"/>
                                     <w:text/>
                                   </w:sdtPr>
+                                  <w:sdtEndPr/>
                                   <w:sdtContent>
                                     <w:r>
                                       <w:rPr>
@@ -8133,7 +8134,7 @@
       <w:r>
         <w:rPr>
           <w:noProof/>
-          <w:lang w:eastAsia="en-CA"/>
+          <w:lang w:val="en-US"/>
         </w:rPr>
         <w:drawing>
           <wp:inline distT="0" distB="0" distL="0" distR="0" wp14:anchorId="5875E6FB" wp14:editId="649A7790">
@@ -8232,6 +8233,55 @@
     </w:p>
     <w:p>
       <w:pPr>
+        <w:ind w:left="576"/>
+        <w:rPr>
+          <w:lang w:val="en-GB"/>
+        </w:rPr>
+      </w:pPr>
+      <w:r>
+        <w:rPr>
+          <w:lang w:val="en-GB"/>
+        </w:rPr>
+        <w:lastRenderedPageBreak/>
+        <w:t xml:space="preserve">Enemies Base class should be created with virtual functions so that latter enemy classed derived from the base class can inherit all the basic enemy attacks and behaviours as </w:t>
+      </w:r>
+      <w:r>
+        <w:rPr>
+          <w:lang w:val="en-GB"/>
+        </w:rPr>
+        <w:t xml:space="preserve">well as aggregating </w:t>
+      </w:r>
+      <w:r>
+        <w:rPr>
+          <w:lang w:val="en-GB"/>
+        </w:rPr>
+        <w:t>his/her own special attack.</w:t>
+      </w:r>
+    </w:p>
+    <w:p>
+      <w:pPr>
+        <w:ind w:left="576"/>
+        <w:rPr>
+          <w:lang w:val="en-GB"/>
+        </w:rPr>
+      </w:pPr>
+    </w:p>
+    <w:p>
+      <w:pPr>
+        <w:ind w:left="576"/>
+        <w:rPr>
+          <w:lang w:val="en-GB"/>
+        </w:rPr>
+      </w:pPr>
+      <w:r>
+        <w:rPr>
+          <w:lang w:val="en-GB"/>
+        </w:rPr>
+        <w:t>All Enemies will have a basic punch and kick. A randomized algorithm may be implemented to decide the variations of attacks that they will choose when fighting the player.</w:t>
+      </w:r>
+    </w:p>
+    <w:p>
+      <w:pPr>
         <w:pStyle w:val="Heading2"/>
         <w:rPr>
           <w:lang w:val="en-GB"/>
@@ -8242,7 +8292,6 @@
         <w:rPr>
           <w:lang w:val="en-GB"/>
         </w:rPr>
-        <w:lastRenderedPageBreak/>
         <w:t>Levels</w:t>
       </w:r>
       <w:bookmarkEnd w:id="11"/>
@@ -8599,6 +8648,7 @@
         <w:rPr>
           <w:lang w:val="en-GB"/>
         </w:rPr>
+        <w:lastRenderedPageBreak/>
         <w:t>Player and Enemy Stats</w:t>
       </w:r>
     </w:p>
@@ -8678,36 +8728,94 @@
         <w:pStyle w:val="Heading2"/>
       </w:pPr>
       <w:r>
-        <w:lastRenderedPageBreak/>
         <w:t>Enemy Stats</w:t>
+      </w:r>
+    </w:p>
+    <w:p>
+      <w:pPr>
+        <w:ind w:left="432"/>
+      </w:pPr>
+      <w:r>
+        <w:rPr>
+          <w:b/>
+        </w:rPr>
+        <w:t>Bully</w:t>
+      </w:r>
+      <w:r>
+        <w:rPr>
+          <w:b/>
+        </w:rPr>
+        <w:br/>
+      </w:r>
+      <w:r>
+        <w:t>Health: 1</w:t>
+      </w:r>
+      <w:r>
+        <w:br/>
+        <w:t>Damage: 1</w:t>
+      </w:r>
+      <w:r>
+        <w:t>s</w:t>
+      </w:r>
+    </w:p>
+    <w:p>
+      <w:pPr>
+        <w:ind w:left="432"/>
+      </w:pPr>
+      <w:r>
+        <w:rPr>
+          <w:b/>
+        </w:rPr>
+        <w:t>Pepper-Bully</w:t>
+      </w:r>
+      <w:r>
+        <w:rPr>
+          <w:b/>
+        </w:rPr>
+        <w:br/>
+      </w:r>
+      <w:r>
+        <w:t>Health: 2</w:t>
+      </w:r>
+      <w:r>
+        <w:br/>
+        <w:t>Damage: 1</w:t>
+      </w:r>
+      <w:r>
+        <w:t>.5</w:t>
+      </w:r>
+    </w:p>
+    <w:p>
+      <w:pPr>
+        <w:ind w:left="432"/>
+      </w:pPr>
+    </w:p>
+    <w:p>
+      <w:pPr>
+        <w:pStyle w:val="Heading2"/>
+        <w:ind w:left="432"/>
+      </w:pPr>
+      <w:r>
+        <w:t xml:space="preserve">Life Bars </w:t>
+      </w:r>
+      <w:r>
+        <w:t>(HUD)</w:t>
+      </w:r>
+    </w:p>
+    <w:p>
+      <w:pPr>
+        <w:ind w:left="432"/>
+      </w:pPr>
+      <w:r>
+        <w:t>Both the player and enemy should h</w:t>
+      </w:r>
+      <w:r>
+        <w:t>ave life bars to display health up above in game screen the game HUD player and enemy health bars play an integral role in the look and feel of the game.</w:t>
       </w:r>
       <w:bookmarkStart w:id="20" w:name="_GoBack"/>
       <w:bookmarkEnd w:id="20"/>
     </w:p>
-    <w:p>
-      <w:pPr>
-        <w:ind w:left="432"/>
-      </w:pPr>
-      <w:r>
-        <w:rPr>
-          <w:b/>
-        </w:rPr>
-        <w:t>Bully</w:t>
-      </w:r>
-      <w:r>
-        <w:rPr>
-          <w:b/>
-        </w:rPr>
-        <w:br/>
-      </w:r>
-      <w:r>
-        <w:t>Health: 1</w:t>
-      </w:r>
-      <w:r>
-        <w:br/>
-        <w:t>Damage: 1</w:t>
-      </w:r>
-    </w:p>
+    <w:p/>
     <w:p>
       <w:pPr>
         <w:pStyle w:val="Heading1"/>
@@ -8802,6 +8910,7 @@
         <w:rPr>
           <w:lang w:val="en-GB"/>
         </w:rPr>
+        <w:lastRenderedPageBreak/>
         <w:t>Menu and General Game Usage</w:t>
       </w:r>
       <w:bookmarkEnd w:id="24"/>
@@ -8837,7 +8946,7 @@
       <w:r>
         <w:rPr>
           <w:noProof/>
-          <w:lang w:eastAsia="en-CA"/>
+          <w:lang w:val="en-US"/>
         </w:rPr>
         <w:drawing>
           <wp:inline distT="0" distB="0" distL="0" distR="0" wp14:anchorId="5E34396F" wp14:editId="3769851A">
@@ -9075,7 +9184,6 @@
       </w:pPr>
       <w:bookmarkStart w:id="27" w:name="_Toc416771159"/>
       <w:r>
-        <w:lastRenderedPageBreak/>
         <w:t>Notes</w:t>
       </w:r>
       <w:bookmarkEnd w:id="27"/>
@@ -9145,6 +9253,7 @@
       </w:pPr>
       <w:bookmarkStart w:id="30" w:name="_Toc416771162"/>
       <w:r>
+        <w:lastRenderedPageBreak/>
         <w:t>Alpha Version</w:t>
       </w:r>
       <w:bookmarkEnd w:id="30"/>
@@ -9403,7 +9512,6 @@
       </w:pPr>
       <w:bookmarkStart w:id="32" w:name="_Toc416771164"/>
       <w:r>
-        <w:lastRenderedPageBreak/>
         <w:t>Silver Version</w:t>
       </w:r>
       <w:bookmarkEnd w:id="32"/>
@@ -9521,6 +9629,7 @@
         </w:numPr>
       </w:pPr>
       <w:r>
+        <w:lastRenderedPageBreak/>
         <w:t>Upgrades: Players are given an opportunity to upgrade their “Fluffy Unicorn”</w:t>
       </w:r>
     </w:p>
@@ -13454,7 +13563,7 @@
 </file>
 
 <file path=customXml/itemProps2.xml><?xml version="1.0" encoding="utf-8"?>
-<ds:datastoreItem xmlns:ds="http://schemas.openxmlformats.org/officeDocument/2006/customXml" ds:itemID="{D0CE1010-A443-440E-8C7E-42918F68F9ED}">
+<ds:datastoreItem xmlns:ds="http://schemas.openxmlformats.org/officeDocument/2006/customXml" ds:itemID="{CC6BFB57-A306-41BB-AD96-DA089F9376EB}">
   <ds:schemaRefs>
     <ds:schemaRef ds:uri="http://schemas.openxmlformats.org/officeDocument/2006/bibliography"/>
   </ds:schemaRefs>

</xml_diff>

<commit_message>
fixed a minor spelling error
</commit_message>
<xml_diff>
--- a/GameDocs/FluffyUnicornVGDD.docx
+++ b/GameDocs/FluffyUnicornVGDD.docx
@@ -7826,7 +7826,6 @@
         <w:rPr>
           <w:lang w:val="en-GB"/>
         </w:rPr>
-        <w:lastRenderedPageBreak/>
         <w:t>Team Personnel</w:t>
       </w:r>
       <w:bookmarkEnd w:id="0"/>
@@ -7856,7 +7855,21 @@
           <w:lang w:val="en-GB"/>
         </w:rPr>
         <w:br/>
-        <w:t>Programming Intern Teal Lead: Andrew Best</w:t>
+        <w:t>Programming Intern Tea</w:t>
+      </w:r>
+      <w:r>
+        <w:rPr>
+          <w:lang w:val="en-GB"/>
+        </w:rPr>
+        <w:t>m</w:t>
+      </w:r>
+      <w:bookmarkStart w:id="1" w:name="_GoBack"/>
+      <w:bookmarkEnd w:id="1"/>
+      <w:r>
+        <w:rPr>
+          <w:lang w:val="en-GB"/>
+        </w:rPr>
+        <w:t xml:space="preserve"> Lead: Andrew Best</w:t>
       </w:r>
       <w:r>
         <w:rPr>
@@ -7873,73 +7886,43 @@
           <w:lang w:val="en-GB"/>
         </w:rPr>
       </w:pPr>
-      <w:bookmarkStart w:id="1" w:name="_Toc416771132"/>
+      <w:bookmarkStart w:id="2" w:name="_Toc416771132"/>
       <w:r>
         <w:rPr>
           <w:lang w:val="en-GB"/>
         </w:rPr>
         <w:t>Game Overview</w:t>
-      </w:r>
-      <w:bookmarkEnd w:id="1"/>
-    </w:p>
-    <w:p>
-      <w:pPr>
-        <w:pStyle w:val="Heading2"/>
-        <w:rPr>
-          <w:lang w:val="en-GB"/>
-        </w:rPr>
-      </w:pPr>
-      <w:bookmarkStart w:id="2" w:name="_Toc416771133"/>
-      <w:r>
-        <w:rPr>
-          <w:lang w:val="en-GB"/>
-        </w:rPr>
-        <w:t>Game Description</w:t>
       </w:r>
       <w:bookmarkEnd w:id="2"/>
     </w:p>
     <w:p>
       <w:pPr>
-        <w:ind w:left="576"/>
-        <w:rPr>
-          <w:lang w:val="en-GB"/>
-        </w:rPr>
-      </w:pPr>
-      <w:r>
-        <w:rPr>
-          <w:lang w:val="en-GB"/>
-        </w:rPr>
-        <w:t>Fluffy Unicorn is a single player experience, following Fluffy the Unicorn through his adventures in converting what were once bullies into his new found friends.</w:t>
-      </w:r>
-    </w:p>
-    <w:p>
-      <w:pPr>
         <w:pStyle w:val="Heading2"/>
         <w:rPr>
           <w:lang w:val="en-GB"/>
         </w:rPr>
       </w:pPr>
-      <w:bookmarkStart w:id="3" w:name="_Toc416771134"/>
-      <w:r>
-        <w:rPr>
-          <w:lang w:val="en-GB"/>
-        </w:rPr>
-        <w:t>Genre</w:t>
+      <w:bookmarkStart w:id="3" w:name="_Toc416771133"/>
+      <w:r>
+        <w:rPr>
+          <w:lang w:val="en-GB"/>
+        </w:rPr>
+        <w:t>Game Description</w:t>
       </w:r>
       <w:bookmarkEnd w:id="3"/>
     </w:p>
     <w:p>
       <w:pPr>
-        <w:ind w:firstLine="576"/>
-        <w:rPr>
-          <w:lang w:val="en-GB"/>
-        </w:rPr>
-      </w:pPr>
-      <w:r>
-        <w:rPr>
-          <w:lang w:val="en-GB"/>
-        </w:rPr>
-        <w:t>Side-scrolling shooter</w:t>
+        <w:ind w:left="576"/>
+        <w:rPr>
+          <w:lang w:val="en-GB"/>
+        </w:rPr>
+      </w:pPr>
+      <w:r>
+        <w:rPr>
+          <w:lang w:val="en-GB"/>
+        </w:rPr>
+        <w:t>Fluffy Unicorn is a single player experience, following Fluffy the Unicorn through his adventures in converting what were once bullies into his new found friends.</w:t>
       </w:r>
     </w:p>
     <w:p>
@@ -7949,14 +7932,44 @@
           <w:lang w:val="en-GB"/>
         </w:rPr>
       </w:pPr>
-      <w:bookmarkStart w:id="4" w:name="_Toc416771135"/>
+      <w:bookmarkStart w:id="4" w:name="_Toc416771134"/>
+      <w:r>
+        <w:rPr>
+          <w:lang w:val="en-GB"/>
+        </w:rPr>
+        <w:t>Genre</w:t>
+      </w:r>
+      <w:bookmarkEnd w:id="4"/>
+    </w:p>
+    <w:p>
+      <w:pPr>
+        <w:ind w:firstLine="576"/>
+        <w:rPr>
+          <w:lang w:val="en-GB"/>
+        </w:rPr>
+      </w:pPr>
+      <w:r>
+        <w:rPr>
+          <w:lang w:val="en-GB"/>
+        </w:rPr>
+        <w:t>Side-scrolling shooter</w:t>
+      </w:r>
+    </w:p>
+    <w:p>
+      <w:pPr>
+        <w:pStyle w:val="Heading2"/>
+        <w:rPr>
+          <w:lang w:val="en-GB"/>
+        </w:rPr>
+      </w:pPr>
+      <w:bookmarkStart w:id="5" w:name="_Toc416771135"/>
       <w:r>
         <w:rPr>
           <w:lang w:val="en-GB"/>
         </w:rPr>
         <w:t>Audience</w:t>
       </w:r>
-      <w:bookmarkEnd w:id="4"/>
+      <w:bookmarkEnd w:id="5"/>
     </w:p>
     <w:p>
       <w:pPr>
@@ -8019,7 +8032,7 @@
           <w:lang w:val="en-GB"/>
         </w:rPr>
       </w:pPr>
-      <w:bookmarkStart w:id="5" w:name="_Toc416771136"/>
+      <w:bookmarkStart w:id="6" w:name="_Toc416771136"/>
       <w:r>
         <w:rPr>
           <w:lang w:val="en-GB"/>
@@ -8032,7 +8045,7 @@
         </w:rPr>
         <w:t>/Hardware</w:t>
       </w:r>
-      <w:bookmarkEnd w:id="5"/>
+      <w:bookmarkEnd w:id="6"/>
     </w:p>
     <w:p>
       <w:pPr>
@@ -8052,11 +8065,11 @@
       <w:pPr>
         <w:pStyle w:val="Heading2"/>
       </w:pPr>
-      <w:bookmarkStart w:id="6" w:name="_Toc416771137"/>
+      <w:bookmarkStart w:id="7" w:name="_Toc416771137"/>
       <w:r>
         <w:t>Requirements</w:t>
       </w:r>
-      <w:bookmarkEnd w:id="6"/>
+      <w:bookmarkEnd w:id="7"/>
     </w:p>
     <w:p/>
     <w:p>
@@ -8066,14 +8079,14 @@
           <w:lang w:val="en-GB"/>
         </w:rPr>
       </w:pPr>
-      <w:bookmarkStart w:id="7" w:name="_Toc416771138"/>
+      <w:bookmarkStart w:id="8" w:name="_Toc416771138"/>
       <w:r>
         <w:rPr>
           <w:lang w:val="en-GB"/>
         </w:rPr>
         <w:t>Plot and Setting Information</w:t>
       </w:r>
-      <w:bookmarkEnd w:id="7"/>
+      <w:bookmarkEnd w:id="8"/>
     </w:p>
     <w:p>
       <w:pPr>
@@ -8082,14 +8095,14 @@
           <w:lang w:val="en-GB"/>
         </w:rPr>
       </w:pPr>
-      <w:bookmarkStart w:id="8" w:name="_Toc416771139"/>
+      <w:bookmarkStart w:id="9" w:name="_Toc416771139"/>
       <w:r>
         <w:rPr>
           <w:lang w:val="en-GB"/>
         </w:rPr>
         <w:t>Story</w:t>
       </w:r>
-      <w:bookmarkEnd w:id="8"/>
+      <w:bookmarkEnd w:id="9"/>
       <w:r>
         <w:rPr>
           <w:lang w:val="en-GB"/>
@@ -8121,14 +8134,14 @@
       <w:pPr>
         <w:pStyle w:val="Heading2"/>
       </w:pPr>
-      <w:bookmarkStart w:id="9" w:name="_Toc416771140"/>
+      <w:bookmarkStart w:id="10" w:name="_Toc416771140"/>
       <w:r>
         <w:rPr>
           <w:lang w:val="en-GB"/>
         </w:rPr>
         <w:t>Characters</w:t>
       </w:r>
-      <w:bookmarkEnd w:id="9"/>
+      <w:bookmarkEnd w:id="10"/>
     </w:p>
     <w:p>
       <w:r>
@@ -8196,160 +8209,74 @@
           <w:lang w:val="en-GB"/>
         </w:rPr>
       </w:pPr>
-      <w:bookmarkStart w:id="10" w:name="_Toc416771141"/>
+      <w:bookmarkStart w:id="11" w:name="_Toc416771141"/>
       <w:r>
         <w:rPr>
           <w:lang w:val="en-GB"/>
         </w:rPr>
         <w:t>Enemies</w:t>
-      </w:r>
-      <w:bookmarkEnd w:id="10"/>
-    </w:p>
-    <w:p>
-      <w:pPr>
-        <w:ind w:firstLine="576"/>
-        <w:rPr>
-          <w:lang w:val="en-GB"/>
-        </w:rPr>
-      </w:pPr>
-      <w:r>
-        <w:rPr>
-          <w:lang w:val="en-GB"/>
-        </w:rPr>
-        <w:t xml:space="preserve">This </w:t>
-      </w:r>
-      <w:r>
-        <w:rPr>
-          <w:lang w:val="en-GB"/>
-        </w:rPr>
-        <w:t xml:space="preserve">section </w:t>
-      </w:r>
-      <w:r>
-        <w:rPr>
-          <w:lang w:val="en-GB"/>
-        </w:rPr>
-        <w:t>will contain details on individual bullies when they are created.</w:t>
-      </w:r>
-    </w:p>
-    <w:p>
-      <w:pPr>
-        <w:ind w:left="576"/>
-        <w:rPr>
-          <w:lang w:val="en-GB"/>
-        </w:rPr>
-      </w:pPr>
-      <w:r>
-        <w:rPr>
-          <w:lang w:val="en-GB"/>
-        </w:rPr>
-        <w:lastRenderedPageBreak/>
-        <w:t xml:space="preserve">Enemies Base class should be created with virtual functions so that latter enemy classed derived from the base class can inherit all the basic enemy attacks and behaviours as </w:t>
-      </w:r>
-      <w:r>
-        <w:rPr>
-          <w:lang w:val="en-GB"/>
-        </w:rPr>
-        <w:t xml:space="preserve">well as aggregating </w:t>
-      </w:r>
-      <w:r>
-        <w:rPr>
-          <w:lang w:val="en-GB"/>
-        </w:rPr>
-        <w:t>his/her own special attack.</w:t>
-      </w:r>
-    </w:p>
-    <w:p>
-      <w:pPr>
-        <w:ind w:left="576"/>
-        <w:rPr>
-          <w:lang w:val="en-GB"/>
-        </w:rPr>
-      </w:pPr>
-    </w:p>
-    <w:p>
-      <w:pPr>
-        <w:ind w:left="576"/>
-        <w:rPr>
-          <w:lang w:val="en-GB"/>
-        </w:rPr>
-      </w:pPr>
-      <w:r>
-        <w:rPr>
-          <w:lang w:val="en-GB"/>
-        </w:rPr>
-        <w:t>All Enemies will have a basic punch and kick. A randomized algorithm may be implemented to decide the variations of attacks that they will choose when fighting the player.</w:t>
-      </w:r>
-    </w:p>
-    <w:p>
-      <w:pPr>
-        <w:pStyle w:val="Heading2"/>
-        <w:rPr>
-          <w:lang w:val="en-GB"/>
-        </w:rPr>
-      </w:pPr>
-      <w:bookmarkStart w:id="11" w:name="_Toc416771142"/>
-      <w:r>
-        <w:rPr>
-          <w:lang w:val="en-GB"/>
-        </w:rPr>
-        <w:t>Levels</w:t>
       </w:r>
       <w:bookmarkEnd w:id="11"/>
     </w:p>
     <w:p>
       <w:pPr>
-        <w:ind w:left="576"/>
-      </w:pPr>
-      <w:r>
-        <w:rPr>
-          <w:lang w:val="en-GB"/>
-        </w:rPr>
-        <w:t>This section will contain the story on each level, describing whether or not it is the schoolyard or the cafeteria, etc.</w:t>
+        <w:ind w:firstLine="576"/>
+        <w:rPr>
+          <w:lang w:val="en-GB"/>
+        </w:rPr>
+      </w:pPr>
+      <w:r>
+        <w:rPr>
+          <w:lang w:val="en-GB"/>
+        </w:rPr>
+        <w:t xml:space="preserve">This </w:t>
+      </w:r>
+      <w:r>
+        <w:rPr>
+          <w:lang w:val="en-GB"/>
+        </w:rPr>
+        <w:t xml:space="preserve">section </w:t>
+      </w:r>
+      <w:r>
+        <w:rPr>
+          <w:lang w:val="en-GB"/>
+        </w:rPr>
+        <w:t>will contain details on individual bullies when they are created.</w:t>
       </w:r>
     </w:p>
     <w:p>
       <w:pPr>
-        <w:pStyle w:val="Heading1"/>
-        <w:rPr>
-          <w:lang w:val="en-GB"/>
-        </w:rPr>
-      </w:pPr>
-      <w:bookmarkStart w:id="12" w:name="_Toc416771143"/>
-      <w:r>
-        <w:rPr>
-          <w:lang w:val="en-GB"/>
-        </w:rPr>
-        <w:t>Core Gameplay</w:t>
-      </w:r>
-      <w:bookmarkEnd w:id="12"/>
-      <w:r>
-        <w:rPr>
-          <w:lang w:val="en-GB"/>
-        </w:rPr>
-        <w:t xml:space="preserve"> </w:t>
+        <w:ind w:left="576"/>
+        <w:rPr>
+          <w:lang w:val="en-GB"/>
+        </w:rPr>
+      </w:pPr>
+      <w:r>
+        <w:rPr>
+          <w:lang w:val="en-GB"/>
+        </w:rPr>
+        <w:t xml:space="preserve">Enemies Base class should be created with virtual functions so that latter enemy classed derived from the base class can inherit all the basic enemy attacks and behaviours as </w:t>
+      </w:r>
+      <w:r>
+        <w:rPr>
+          <w:lang w:val="en-GB"/>
+        </w:rPr>
+        <w:t xml:space="preserve">well as aggregating </w:t>
+      </w:r>
+      <w:r>
+        <w:rPr>
+          <w:lang w:val="en-GB"/>
+        </w:rPr>
+        <w:t>his/her own special attack.</w:t>
       </w:r>
     </w:p>
     <w:p>
       <w:pPr>
-        <w:pStyle w:val="Heading2"/>
-        <w:rPr>
-          <w:lang w:val="en-GB"/>
-        </w:rPr>
-      </w:pPr>
-      <w:bookmarkStart w:id="13" w:name="_Toc416771144"/>
-      <w:r>
-        <w:rPr>
-          <w:lang w:val="en-GB"/>
-        </w:rPr>
-        <w:t>Level</w:t>
-      </w:r>
-      <w:r>
-        <w:rPr>
-          <w:lang w:val="en-GB"/>
-        </w:rPr>
-        <w:t>s</w:t>
-      </w:r>
-      <w:bookmarkEnd w:id="13"/>
+        <w:ind w:left="576"/>
+        <w:rPr>
+          <w:lang w:val="en-GB"/>
+        </w:rPr>
+      </w:pPr>
     </w:p>
     <w:p>
       <w:pPr>
@@ -8362,6 +8289,91 @@
         <w:rPr>
           <w:lang w:val="en-GB"/>
         </w:rPr>
+        <w:t>All Enemies will have a basic punch and kick. A randomized algorithm may be implemented to decide the variations of attacks that they will choose when fighting the player.</w:t>
+      </w:r>
+    </w:p>
+    <w:p>
+      <w:pPr>
+        <w:pStyle w:val="Heading2"/>
+        <w:rPr>
+          <w:lang w:val="en-GB"/>
+        </w:rPr>
+      </w:pPr>
+      <w:bookmarkStart w:id="12" w:name="_Toc416771142"/>
+      <w:r>
+        <w:rPr>
+          <w:lang w:val="en-GB"/>
+        </w:rPr>
+        <w:t>Levels</w:t>
+      </w:r>
+      <w:bookmarkEnd w:id="12"/>
+    </w:p>
+    <w:p>
+      <w:pPr>
+        <w:ind w:left="576"/>
+      </w:pPr>
+      <w:r>
+        <w:rPr>
+          <w:lang w:val="en-GB"/>
+        </w:rPr>
+        <w:t>This section will contain the story on each level, describing whether or not it is the schoolyard or the cafeteria, etc.</w:t>
+      </w:r>
+    </w:p>
+    <w:p>
+      <w:pPr>
+        <w:pStyle w:val="Heading1"/>
+        <w:rPr>
+          <w:lang w:val="en-GB"/>
+        </w:rPr>
+      </w:pPr>
+      <w:bookmarkStart w:id="13" w:name="_Toc416771143"/>
+      <w:r>
+        <w:rPr>
+          <w:lang w:val="en-GB"/>
+        </w:rPr>
+        <w:t>Core Gameplay</w:t>
+      </w:r>
+      <w:bookmarkEnd w:id="13"/>
+      <w:r>
+        <w:rPr>
+          <w:lang w:val="en-GB"/>
+        </w:rPr>
+        <w:t xml:space="preserve"> </w:t>
+      </w:r>
+    </w:p>
+    <w:p>
+      <w:pPr>
+        <w:pStyle w:val="Heading2"/>
+        <w:rPr>
+          <w:lang w:val="en-GB"/>
+        </w:rPr>
+      </w:pPr>
+      <w:bookmarkStart w:id="14" w:name="_Toc416771144"/>
+      <w:r>
+        <w:rPr>
+          <w:lang w:val="en-GB"/>
+        </w:rPr>
+        <w:t>Level</w:t>
+      </w:r>
+      <w:r>
+        <w:rPr>
+          <w:lang w:val="en-GB"/>
+        </w:rPr>
+        <w:t>s</w:t>
+      </w:r>
+      <w:bookmarkEnd w:id="14"/>
+    </w:p>
+    <w:p>
+      <w:pPr>
+        <w:ind w:left="576"/>
+        <w:rPr>
+          <w:lang w:val="en-GB"/>
+        </w:rPr>
+      </w:pPr>
+      <w:r>
+        <w:rPr>
+          <w:lang w:val="en-GB"/>
+        </w:rPr>
         <w:t xml:space="preserve">This section will contain level </w:t>
       </w:r>
       <w:r>
@@ -8380,14 +8392,14 @@
           <w:lang w:val="en-GB"/>
         </w:rPr>
       </w:pPr>
-      <w:bookmarkStart w:id="14" w:name="_Toc416771145"/>
+      <w:bookmarkStart w:id="15" w:name="_Toc416771145"/>
       <w:r>
         <w:rPr>
           <w:lang w:val="en-GB"/>
         </w:rPr>
         <w:t>Movement</w:t>
       </w:r>
-      <w:bookmarkEnd w:id="14"/>
+      <w:bookmarkEnd w:id="15"/>
     </w:p>
     <w:p>
       <w:pPr>
@@ -8462,54 +8474,12 @@
           <w:lang w:val="en-GB"/>
         </w:rPr>
       </w:pPr>
-      <w:bookmarkStart w:id="15" w:name="_Toc416771146"/>
+      <w:bookmarkStart w:id="16" w:name="_Toc416771146"/>
       <w:r>
         <w:rPr>
           <w:lang w:val="en-GB"/>
         </w:rPr>
         <w:t>Upgrades</w:t>
-      </w:r>
-      <w:bookmarkEnd w:id="15"/>
-    </w:p>
-    <w:p>
-      <w:pPr>
-        <w:ind w:left="576"/>
-        <w:rPr>
-          <w:lang w:val="en-GB"/>
-        </w:rPr>
-      </w:pPr>
-      <w:r>
-        <w:rPr>
-          <w:lang w:val="en-GB"/>
-        </w:rPr>
-        <w:t xml:space="preserve">This </w:t>
-      </w:r>
-      <w:r>
-        <w:rPr>
-          <w:lang w:val="en-GB"/>
-        </w:rPr>
-        <w:t xml:space="preserve">section </w:t>
-      </w:r>
-      <w:r>
-        <w:rPr>
-          <w:lang w:val="en-GB"/>
-        </w:rPr>
-        <w:t>will contain details on the upgrades available to the player.</w:t>
-      </w:r>
-    </w:p>
-    <w:p>
-      <w:pPr>
-        <w:pStyle w:val="Heading2"/>
-        <w:rPr>
-          <w:lang w:val="en-GB"/>
-        </w:rPr>
-      </w:pPr>
-      <w:bookmarkStart w:id="16" w:name="_Toc416771147"/>
-      <w:r>
-        <w:rPr>
-          <w:lang w:val="en-GB"/>
-        </w:rPr>
-        <w:t>Beans</w:t>
       </w:r>
       <w:bookmarkEnd w:id="16"/>
     </w:p>
@@ -8524,13 +8494,19 @@
         <w:rPr>
           <w:lang w:val="en-GB"/>
         </w:rPr>
-        <w:t>Beans will drop from enemies killed as well as appear randomly on different parts of the levels. These are us</w:t>
-      </w:r>
-      <w:r>
-        <w:rPr>
-          <w:lang w:val="en-GB"/>
-        </w:rPr>
-        <w:t>ed to increase your fart gauge.</w:t>
+        <w:t xml:space="preserve">This </w:t>
+      </w:r>
+      <w:r>
+        <w:rPr>
+          <w:lang w:val="en-GB"/>
+        </w:rPr>
+        <w:t xml:space="preserve">section </w:t>
+      </w:r>
+      <w:r>
+        <w:rPr>
+          <w:lang w:val="en-GB"/>
+        </w:rPr>
+        <w:t>will contain details on the upgrades available to the player.</w:t>
       </w:r>
     </w:p>
     <w:p>
@@ -8540,12 +8516,12 @@
           <w:lang w:val="en-GB"/>
         </w:rPr>
       </w:pPr>
-      <w:bookmarkStart w:id="17" w:name="_Toc416771148"/>
-      <w:r>
-        <w:rPr>
-          <w:lang w:val="en-GB"/>
-        </w:rPr>
-        <w:t>Controls</w:t>
+      <w:bookmarkStart w:id="17" w:name="_Toc416771147"/>
+      <w:r>
+        <w:rPr>
+          <w:lang w:val="en-GB"/>
+        </w:rPr>
+        <w:t>Beans</w:t>
       </w:r>
       <w:bookmarkEnd w:id="17"/>
     </w:p>
@@ -8560,7 +8536,13 @@
         <w:rPr>
           <w:lang w:val="en-GB"/>
         </w:rPr>
-        <w:t>The controls for the game utilize touch controls. Players will slide their finger up and down to move the unicorn and press buttons to activate the other controls.</w:t>
+        <w:t>Beans will drop from enemies killed as well as appear randomly on different parts of the levels. These are us</w:t>
+      </w:r>
+      <w:r>
+        <w:rPr>
+          <w:lang w:val="en-GB"/>
+        </w:rPr>
+        <w:t>ed to increase your fart gauge.</w:t>
       </w:r>
     </w:p>
     <w:p>
@@ -8570,56 +8552,42 @@
           <w:lang w:val="en-GB"/>
         </w:rPr>
       </w:pPr>
-      <w:bookmarkStart w:id="18" w:name="_Toc416771149"/>
-      <w:r>
-        <w:rPr>
-          <w:lang w:val="en-GB"/>
-        </w:rPr>
-        <w:t>Artificial Intelligence</w:t>
+      <w:bookmarkStart w:id="18" w:name="_Toc416771148"/>
+      <w:r>
+        <w:rPr>
+          <w:lang w:val="en-GB"/>
+        </w:rPr>
+        <w:t>Controls</w:t>
       </w:r>
       <w:bookmarkEnd w:id="18"/>
     </w:p>
     <w:p>
       <w:pPr>
-        <w:ind w:left="432"/>
-        <w:rPr>
-          <w:lang w:val="en-GB"/>
-        </w:rPr>
-      </w:pPr>
-      <w:r>
-        <w:rPr>
-          <w:lang w:val="en-GB"/>
-        </w:rPr>
-        <w:t>The Artificial Intelligence will spawn at set locations throughout the level and follow a set path in a “roam” setting. Once the player is within 20m of an enemy, the enemy will engage “seek” mode and begin to head towards the player.</w:t>
+        <w:ind w:left="576"/>
+        <w:rPr>
+          <w:lang w:val="en-GB"/>
+        </w:rPr>
+      </w:pPr>
+      <w:r>
+        <w:rPr>
+          <w:lang w:val="en-GB"/>
+        </w:rPr>
+        <w:t>The controls for the game utilize touch controls. Players will slide their finger up and down to move the unicorn and press buttons to activate the other controls.</w:t>
       </w:r>
     </w:p>
     <w:p>
       <w:pPr>
-        <w:ind w:left="432"/>
-        <w:rPr>
-          <w:lang w:val="en-GB"/>
-        </w:rPr>
-      </w:pPr>
-      <w:r>
-        <w:rPr>
-          <w:lang w:val="en-GB"/>
-        </w:rPr>
-        <w:t>The Artificial Intelligence will also try to choose the best path possible to also avoid the player’s fart cloud projectile.</w:t>
-      </w:r>
-    </w:p>
-    <w:p>
-      <w:pPr>
         <w:pStyle w:val="Heading2"/>
         <w:rPr>
           <w:lang w:val="en-GB"/>
         </w:rPr>
       </w:pPr>
-      <w:bookmarkStart w:id="19" w:name="_Toc416771150"/>
-      <w:r>
-        <w:rPr>
-          <w:lang w:val="en-GB"/>
-        </w:rPr>
-        <w:t>Power-Ups</w:t>
+      <w:bookmarkStart w:id="19" w:name="_Toc416771149"/>
+      <w:r>
+        <w:rPr>
+          <w:lang w:val="en-GB"/>
+        </w:rPr>
+        <w:t>Artificial Intelligence</w:t>
       </w:r>
       <w:bookmarkEnd w:id="19"/>
     </w:p>
@@ -8634,78 +8602,121 @@
         <w:rPr>
           <w:lang w:val="en-GB"/>
         </w:rPr>
-        <w:t>There will be numerous power ups available for Fluffy to pick up. At this point in time there aren’t any ideas for them.</w:t>
+        <w:t>The Artificial Intelligence will spawn at set locations throughout the level and follow a set path in a “roam” setting. Once the player is within 20m of an enemy, the enemy will engage “seek” mode and begin to head towards the player.</w:t>
       </w:r>
     </w:p>
     <w:p>
       <w:pPr>
-        <w:pStyle w:val="Heading1"/>
-        <w:rPr>
-          <w:lang w:val="en-GB"/>
-        </w:rPr>
-      </w:pPr>
-      <w:r>
-        <w:rPr>
-          <w:lang w:val="en-GB"/>
-        </w:rPr>
-        <w:lastRenderedPageBreak/>
-        <w:t>Player and Enemy Stats</w:t>
+        <w:ind w:left="432"/>
+        <w:rPr>
+          <w:lang w:val="en-GB"/>
+        </w:rPr>
+      </w:pPr>
+      <w:r>
+        <w:rPr>
+          <w:lang w:val="en-GB"/>
+        </w:rPr>
+        <w:t>The Artificial Intelligence will also try to choose the best path possible to also avoid the player’s fart cloud projectile.</w:t>
       </w:r>
     </w:p>
     <w:p>
       <w:pPr>
-        <w:ind w:left="432"/>
-        <w:rPr>
-          <w:lang w:val="en-GB"/>
-        </w:rPr>
-      </w:pPr>
-      <w:r>
-        <w:rPr>
-          <w:lang w:val="en-GB"/>
-        </w:rPr>
-        <w:t xml:space="preserve">This </w:t>
-      </w:r>
-      <w:r>
-        <w:rPr>
-          <w:lang w:val="en-GB"/>
-        </w:rPr>
-        <w:t xml:space="preserve">section </w:t>
-      </w:r>
-      <w:r>
-        <w:rPr>
-          <w:lang w:val="en-GB"/>
-        </w:rPr>
-        <w:t>will contain an in depth look at the player’s</w:t>
-      </w:r>
-      <w:r>
-        <w:rPr>
-          <w:lang w:val="en-GB"/>
-        </w:rPr>
-        <w:t xml:space="preserve"> and varying enemy</w:t>
-      </w:r>
-      <w:r>
-        <w:rPr>
-          <w:lang w:val="en-GB"/>
-        </w:rPr>
-        <w:t xml:space="preserve"> stats.</w:t>
-      </w:r>
-      <w:r>
-        <w:rPr>
-          <w:lang w:val="en-GB"/>
-        </w:rPr>
-        <w:t xml:space="preserve"> Note: These are base stats and do not reflect what they can be when upgraded.</w:t>
-      </w:r>
+        <w:pStyle w:val="Heading2"/>
+        <w:rPr>
+          <w:lang w:val="en-GB"/>
+        </w:rPr>
+      </w:pPr>
+      <w:bookmarkStart w:id="20" w:name="_Toc416771150"/>
+      <w:r>
+        <w:rPr>
+          <w:lang w:val="en-GB"/>
+        </w:rPr>
+        <w:t>Power-Ups</w:t>
+      </w:r>
+      <w:bookmarkEnd w:id="20"/>
     </w:p>
     <w:p>
       <w:pPr>
-        <w:pStyle w:val="Heading2"/>
-      </w:pPr>
-      <w:r>
-        <w:t>Player Stats</w:t>
+        <w:ind w:left="432"/>
+        <w:rPr>
+          <w:lang w:val="en-GB"/>
+        </w:rPr>
+      </w:pPr>
+      <w:r>
+        <w:rPr>
+          <w:lang w:val="en-GB"/>
+        </w:rPr>
+        <w:t>There will be numerous power ups available for Fluffy to pick up. At this point in time there aren’t any ideas for them.</w:t>
       </w:r>
     </w:p>
     <w:p>
       <w:pPr>
+        <w:pStyle w:val="Heading1"/>
+        <w:rPr>
+          <w:lang w:val="en-GB"/>
+        </w:rPr>
+      </w:pPr>
+      <w:r>
+        <w:rPr>
+          <w:lang w:val="en-GB"/>
+        </w:rPr>
+        <w:t>Player and Enemy Stats</w:t>
+      </w:r>
+    </w:p>
+    <w:p>
+      <w:pPr>
+        <w:ind w:left="432"/>
+        <w:rPr>
+          <w:lang w:val="en-GB"/>
+        </w:rPr>
+      </w:pPr>
+      <w:r>
+        <w:rPr>
+          <w:lang w:val="en-GB"/>
+        </w:rPr>
+        <w:t xml:space="preserve">This </w:t>
+      </w:r>
+      <w:r>
+        <w:rPr>
+          <w:lang w:val="en-GB"/>
+        </w:rPr>
+        <w:t xml:space="preserve">section </w:t>
+      </w:r>
+      <w:r>
+        <w:rPr>
+          <w:lang w:val="en-GB"/>
+        </w:rPr>
+        <w:t>will contain an in depth look at the player’s</w:t>
+      </w:r>
+      <w:r>
+        <w:rPr>
+          <w:lang w:val="en-GB"/>
+        </w:rPr>
+        <w:t xml:space="preserve"> and varying enemy</w:t>
+      </w:r>
+      <w:r>
+        <w:rPr>
+          <w:lang w:val="en-GB"/>
+        </w:rPr>
+        <w:t xml:space="preserve"> stats.</w:t>
+      </w:r>
+      <w:r>
+        <w:rPr>
+          <w:lang w:val="en-GB"/>
+        </w:rPr>
+        <w:t xml:space="preserve"> Note: These are base stats and do not reflect what they can be when upgraded.</w:t>
+      </w:r>
+    </w:p>
+    <w:p>
+      <w:pPr>
+        <w:pStyle w:val="Heading2"/>
+      </w:pPr>
+      <w:r>
+        <w:t>Player Stats</w:t>
+      </w:r>
+    </w:p>
+    <w:p>
+      <w:pPr>
         <w:ind w:left="576"/>
       </w:pPr>
       <w:r>
@@ -8779,10 +8790,7 @@
       </w:r>
       <w:r>
         <w:br/>
-        <w:t>Damage: 1</w:t>
-      </w:r>
-      <w:r>
-        <w:t>.5</w:t>
+        <w:t>Damage: 1.5</w:t>
       </w:r>
     </w:p>
     <w:p>
@@ -8812,8 +8820,6 @@
       <w:r>
         <w:t>ave life bars to display health up above in game screen the game HUD player and enemy health bars play an integral role in the look and feel of the game.</w:t>
       </w:r>
-      <w:bookmarkStart w:id="20" w:name="_GoBack"/>
-      <w:bookmarkEnd w:id="20"/>
     </w:p>
     <w:p/>
     <w:p>
@@ -8910,7 +8916,6 @@
         <w:rPr>
           <w:lang w:val="en-GB"/>
         </w:rPr>
-        <w:lastRenderedPageBreak/>
         <w:t>Menu and General Game Usage</w:t>
       </w:r>
       <w:bookmarkEnd w:id="24"/>
@@ -9253,7 +9258,6 @@
       </w:pPr>
       <w:bookmarkStart w:id="30" w:name="_Toc416771162"/>
       <w:r>
-        <w:lastRenderedPageBreak/>
         <w:t>Alpha Version</w:t>
       </w:r>
       <w:bookmarkEnd w:id="30"/>
@@ -9629,7 +9633,6 @@
         </w:numPr>
       </w:pPr>
       <w:r>
-        <w:lastRenderedPageBreak/>
         <w:t>Upgrades: Players are given an opportunity to upgrade their “Fluffy Unicorn”</w:t>
       </w:r>
     </w:p>
@@ -13275,6 +13278,18 @@
       <w:szCs w:val="18"/>
     </w:rPr>
   </w:style>
+  <w:style w:type="character" w:styleId="FollowedHyperlink">
+    <w:name w:val="FollowedHyperlink"/>
+    <w:basedOn w:val="DefaultParagraphFont"/>
+    <w:uiPriority w:val="99"/>
+    <w:semiHidden/>
+    <w:unhideWhenUsed/>
+    <w:rsid w:val="00353613"/>
+    <w:rPr>
+      <w:color w:val="954F72" w:themeColor="followedHyperlink"/>
+      <w:u w:val="single"/>
+    </w:rPr>
+  </w:style>
 </w:styles>
 </file>
 
@@ -13563,7 +13578,7 @@
 </file>
 
 <file path=customXml/itemProps2.xml><?xml version="1.0" encoding="utf-8"?>
-<ds:datastoreItem xmlns:ds="http://schemas.openxmlformats.org/officeDocument/2006/customXml" ds:itemID="{CC6BFB57-A306-41BB-AD96-DA089F9376EB}">
+<ds:datastoreItem xmlns:ds="http://schemas.openxmlformats.org/officeDocument/2006/customXml" ds:itemID="{F0A725BD-A221-4D34-9555-D6BA787B01D1}">
   <ds:schemaRefs>
     <ds:schemaRef ds:uri="http://schemas.openxmlformats.org/officeDocument/2006/bibliography"/>
   </ds:schemaRefs>

</xml_diff>